<commit_message>
Java Packages Programs Notes added
</commit_message>
<xml_diff>
--- a/New Microsoft Word Document.docx
+++ b/New Microsoft Word Document.docx
@@ -57464,8 +57464,4040 @@
           <w:sz w:val="28"/>
         </w:rPr>
       </w:pPr>
+    </w:p>
+    <w:p>
+      <w:pPr>
+        <w:spacing w:after="0"/>
+        <w:rPr>
+          <w:rFonts w:ascii="Times New Roman" w:hAnsi="Times New Roman" w:cs="Times New Roman"/>
+          <w:sz w:val="28"/>
+        </w:rPr>
+      </w:pPr>
+    </w:p>
+    <w:p>
+      <w:pPr>
+        <w:spacing w:after="0"/>
+        <w:rPr>
+          <w:rFonts w:ascii="Times New Roman" w:hAnsi="Times New Roman" w:cs="Times New Roman"/>
+          <w:sz w:val="28"/>
+        </w:rPr>
+      </w:pPr>
+    </w:p>
+    <w:p>
+      <w:pPr>
+        <w:spacing w:after="0"/>
+        <w:rPr>
+          <w:rFonts w:ascii="Times New Roman" w:hAnsi="Times New Roman" w:cs="Times New Roman"/>
+          <w:sz w:val="28"/>
+        </w:rPr>
+      </w:pPr>
+    </w:p>
+    <w:p>
+      <w:pPr>
+        <w:spacing w:after="0"/>
+        <w:rPr>
+          <w:rFonts w:ascii="Times New Roman" w:hAnsi="Times New Roman" w:cs="Times New Roman"/>
+          <w:sz w:val="28"/>
+        </w:rPr>
+      </w:pPr>
+    </w:p>
+    <w:p>
+      <w:pPr>
+        <w:spacing w:after="0"/>
+        <w:rPr>
+          <w:rFonts w:ascii="Times New Roman" w:hAnsi="Times New Roman" w:cs="Times New Roman"/>
+          <w:sz w:val="28"/>
+        </w:rPr>
+      </w:pPr>
+    </w:p>
+    <w:p>
+      <w:pPr>
+        <w:spacing w:after="0"/>
+        <w:rPr>
+          <w:rFonts w:ascii="Times New Roman" w:hAnsi="Times New Roman" w:cs="Times New Roman"/>
+          <w:sz w:val="28"/>
+        </w:rPr>
+      </w:pPr>
+    </w:p>
+    <w:p>
+      <w:pPr>
+        <w:spacing w:after="0"/>
+        <w:rPr>
+          <w:rFonts w:ascii="Times New Roman" w:hAnsi="Times New Roman" w:cs="Times New Roman"/>
+          <w:sz w:val="28"/>
+        </w:rPr>
+      </w:pPr>
+    </w:p>
+    <w:p>
+      <w:pPr>
+        <w:spacing w:after="0"/>
+        <w:rPr>
+          <w:rFonts w:ascii="Times New Roman" w:hAnsi="Times New Roman" w:cs="Times New Roman"/>
+          <w:b/>
+          <w:sz w:val="28"/>
+        </w:rPr>
+      </w:pPr>
+      <w:r>
+        <w:rPr>
+          <w:rFonts w:ascii="Times New Roman" w:hAnsi="Times New Roman" w:cs="Times New Roman"/>
+          <w:b/>
+          <w:sz w:val="28"/>
+        </w:rPr>
+        <w:t xml:space="preserve">Run time polymorphism using object creation </w:t>
+      </w:r>
+    </w:p>
+    <w:p>
+      <w:pPr>
+        <w:spacing w:after="0"/>
+        <w:rPr>
+          <w:rFonts w:ascii="Times New Roman" w:hAnsi="Times New Roman" w:cs="Times New Roman"/>
+          <w:sz w:val="28"/>
+        </w:rPr>
+      </w:pPr>
+    </w:p>
+    <w:p>
+      <w:pPr>
+        <w:spacing w:after="0"/>
+        <w:rPr>
+          <w:rFonts w:ascii="Times New Roman" w:hAnsi="Times New Roman" w:cs="Times New Roman"/>
+          <w:sz w:val="28"/>
+        </w:rPr>
+      </w:pPr>
+      <w:r>
+        <w:rPr>
+          <w:rFonts w:ascii="Times New Roman" w:hAnsi="Times New Roman" w:cs="Times New Roman"/>
+          <w:sz w:val="28"/>
+        </w:rPr>
+        <w:t>class A {</w:t>
+      </w:r>
+    </w:p>
+    <w:p>
+      <w:pPr>
+        <w:spacing w:after="0"/>
+        <w:rPr>
+          <w:rFonts w:ascii="Times New Roman" w:hAnsi="Times New Roman" w:cs="Times New Roman"/>
+          <w:sz w:val="28"/>
+        </w:rPr>
+      </w:pPr>
+      <w:r>
+        <w:rPr>
+          <w:rFonts w:ascii="Times New Roman" w:hAnsi="Times New Roman" w:cs="Times New Roman"/>
+          <w:sz w:val="28"/>
+        </w:rPr>
+        <w:tab/>
+        <w:t>void dis1() {</w:t>
+      </w:r>
+    </w:p>
+    <w:p>
+      <w:pPr>
+        <w:spacing w:after="0"/>
+        <w:rPr>
+          <w:rFonts w:ascii="Times New Roman" w:hAnsi="Times New Roman" w:cs="Times New Roman"/>
+          <w:sz w:val="28"/>
+        </w:rPr>
+      </w:pPr>
+      <w:r>
+        <w:rPr>
+          <w:rFonts w:ascii="Times New Roman" w:hAnsi="Times New Roman" w:cs="Times New Roman"/>
+          <w:sz w:val="28"/>
+        </w:rPr>
+        <w:tab/>
+      </w:r>
+      <w:r>
+        <w:rPr>
+          <w:rFonts w:ascii="Times New Roman" w:hAnsi="Times New Roman" w:cs="Times New Roman"/>
+          <w:sz w:val="28"/>
+        </w:rPr>
+        <w:tab/>
+        <w:t>System.out.println("A class dis1() method");</w:t>
+      </w:r>
+    </w:p>
+    <w:p>
+      <w:pPr>
+        <w:spacing w:after="0"/>
+        <w:rPr>
+          <w:rFonts w:ascii="Times New Roman" w:hAnsi="Times New Roman" w:cs="Times New Roman"/>
+          <w:sz w:val="28"/>
+        </w:rPr>
+      </w:pPr>
+      <w:r>
+        <w:rPr>
+          <w:rFonts w:ascii="Times New Roman" w:hAnsi="Times New Roman" w:cs="Times New Roman"/>
+          <w:sz w:val="28"/>
+        </w:rPr>
+        <w:tab/>
+        <w:t>}</w:t>
+      </w:r>
+    </w:p>
+    <w:p>
+      <w:pPr>
+        <w:spacing w:after="0"/>
+        <w:rPr>
+          <w:rFonts w:ascii="Times New Roman" w:hAnsi="Times New Roman" w:cs="Times New Roman"/>
+          <w:sz w:val="28"/>
+        </w:rPr>
+      </w:pPr>
+      <w:r>
+        <w:rPr>
+          <w:rFonts w:ascii="Times New Roman" w:hAnsi="Times New Roman" w:cs="Times New Roman"/>
+          <w:sz w:val="28"/>
+        </w:rPr>
+        <w:t>}</w:t>
+      </w:r>
+    </w:p>
+    <w:p>
+      <w:pPr>
+        <w:spacing w:after="0"/>
+        <w:rPr>
+          <w:rFonts w:ascii="Times New Roman" w:hAnsi="Times New Roman" w:cs="Times New Roman"/>
+          <w:sz w:val="28"/>
+        </w:rPr>
+      </w:pPr>
+      <w:r>
+        <w:rPr>
+          <w:rFonts w:ascii="Times New Roman" w:hAnsi="Times New Roman" w:cs="Times New Roman"/>
+          <w:sz w:val="28"/>
+        </w:rPr>
+        <w:t>class B extends A {</w:t>
+      </w:r>
+    </w:p>
+    <w:p>
+      <w:pPr>
+        <w:spacing w:after="0"/>
+        <w:rPr>
+          <w:rFonts w:ascii="Times New Roman" w:hAnsi="Times New Roman" w:cs="Times New Roman"/>
+          <w:sz w:val="28"/>
+        </w:rPr>
+      </w:pPr>
+      <w:r>
+        <w:rPr>
+          <w:rFonts w:ascii="Times New Roman" w:hAnsi="Times New Roman" w:cs="Times New Roman"/>
+          <w:sz w:val="28"/>
+        </w:rPr>
+        <w:tab/>
+        <w:t>void dis1() {</w:t>
+      </w:r>
+    </w:p>
+    <w:p>
+      <w:pPr>
+        <w:spacing w:after="0"/>
+        <w:rPr>
+          <w:rFonts w:ascii="Times New Roman" w:hAnsi="Times New Roman" w:cs="Times New Roman"/>
+          <w:sz w:val="28"/>
+        </w:rPr>
+      </w:pPr>
+      <w:r>
+        <w:rPr>
+          <w:rFonts w:ascii="Times New Roman" w:hAnsi="Times New Roman" w:cs="Times New Roman"/>
+          <w:sz w:val="28"/>
+        </w:rPr>
+        <w:tab/>
+      </w:r>
+      <w:r>
+        <w:rPr>
+          <w:rFonts w:ascii="Times New Roman" w:hAnsi="Times New Roman" w:cs="Times New Roman"/>
+          <w:sz w:val="28"/>
+        </w:rPr>
+        <w:tab/>
+        <w:t>System.out.println("A class dis() method override by B class");</w:t>
+      </w:r>
+    </w:p>
+    <w:p>
+      <w:pPr>
+        <w:spacing w:after="0"/>
+        <w:rPr>
+          <w:rFonts w:ascii="Times New Roman" w:hAnsi="Times New Roman" w:cs="Times New Roman"/>
+          <w:sz w:val="28"/>
+        </w:rPr>
+      </w:pPr>
+      <w:r>
+        <w:rPr>
+          <w:rFonts w:ascii="Times New Roman" w:hAnsi="Times New Roman" w:cs="Times New Roman"/>
+          <w:sz w:val="28"/>
+        </w:rPr>
+        <w:tab/>
+        <w:t>}</w:t>
+      </w:r>
+    </w:p>
+    <w:p>
+      <w:pPr>
+        <w:spacing w:after="0"/>
+        <w:rPr>
+          <w:rFonts w:ascii="Times New Roman" w:hAnsi="Times New Roman" w:cs="Times New Roman"/>
+          <w:sz w:val="28"/>
+        </w:rPr>
+      </w:pPr>
+      <w:r>
+        <w:rPr>
+          <w:rFonts w:ascii="Times New Roman" w:hAnsi="Times New Roman" w:cs="Times New Roman"/>
+          <w:sz w:val="28"/>
+        </w:rPr>
+        <w:tab/>
+        <w:t>void dis2() {</w:t>
+      </w:r>
+    </w:p>
+    <w:p>
+      <w:pPr>
+        <w:spacing w:after="0"/>
+        <w:rPr>
+          <w:rFonts w:ascii="Times New Roman" w:hAnsi="Times New Roman" w:cs="Times New Roman"/>
+          <w:sz w:val="28"/>
+        </w:rPr>
+      </w:pPr>
+      <w:r>
+        <w:rPr>
+          <w:rFonts w:ascii="Times New Roman" w:hAnsi="Times New Roman" w:cs="Times New Roman"/>
+          <w:sz w:val="28"/>
+        </w:rPr>
+        <w:tab/>
+      </w:r>
+      <w:r>
+        <w:rPr>
+          <w:rFonts w:ascii="Times New Roman" w:hAnsi="Times New Roman" w:cs="Times New Roman"/>
+          <w:sz w:val="28"/>
+        </w:rPr>
+        <w:tab/>
+        <w:t>System.out.println("B class dis2() method");</w:t>
+      </w:r>
+    </w:p>
+    <w:p>
+      <w:pPr>
+        <w:spacing w:after="0"/>
+        <w:rPr>
+          <w:rFonts w:ascii="Times New Roman" w:hAnsi="Times New Roman" w:cs="Times New Roman"/>
+          <w:sz w:val="28"/>
+        </w:rPr>
+      </w:pPr>
+      <w:r>
+        <w:rPr>
+          <w:rFonts w:ascii="Times New Roman" w:hAnsi="Times New Roman" w:cs="Times New Roman"/>
+          <w:sz w:val="28"/>
+        </w:rPr>
+        <w:tab/>
+        <w:t>}</w:t>
+      </w:r>
+    </w:p>
+    <w:p>
+      <w:pPr>
+        <w:spacing w:after="0"/>
+        <w:rPr>
+          <w:rFonts w:ascii="Times New Roman" w:hAnsi="Times New Roman" w:cs="Times New Roman"/>
+          <w:sz w:val="28"/>
+        </w:rPr>
+      </w:pPr>
+      <w:r>
+        <w:rPr>
+          <w:rFonts w:ascii="Times New Roman" w:hAnsi="Times New Roman" w:cs="Times New Roman"/>
+          <w:sz w:val="28"/>
+        </w:rPr>
+        <w:t>}</w:t>
+      </w:r>
+    </w:p>
+    <w:p>
+      <w:pPr>
+        <w:spacing w:after="0"/>
+        <w:rPr>
+          <w:rFonts w:ascii="Times New Roman" w:hAnsi="Times New Roman" w:cs="Times New Roman"/>
+          <w:sz w:val="28"/>
+        </w:rPr>
+      </w:pPr>
+      <w:r>
+        <w:rPr>
+          <w:rFonts w:ascii="Times New Roman" w:hAnsi="Times New Roman" w:cs="Times New Roman"/>
+          <w:sz w:val="28"/>
+        </w:rPr>
+        <w:t>class Demo {</w:t>
+      </w:r>
+    </w:p>
+    <w:p>
+      <w:pPr>
+        <w:spacing w:after="0"/>
+        <w:rPr>
+          <w:rFonts w:ascii="Times New Roman" w:hAnsi="Times New Roman" w:cs="Times New Roman"/>
+          <w:sz w:val="28"/>
+        </w:rPr>
+      </w:pPr>
+      <w:r>
+        <w:rPr>
+          <w:rFonts w:ascii="Times New Roman" w:hAnsi="Times New Roman" w:cs="Times New Roman"/>
+          <w:sz w:val="28"/>
+        </w:rPr>
+        <w:tab/>
+        <w:t>public static void main(String args[]) {</w:t>
+      </w:r>
+    </w:p>
+    <w:p>
+      <w:pPr>
+        <w:spacing w:after="0"/>
+        <w:rPr>
+          <w:rFonts w:ascii="Times New Roman" w:hAnsi="Times New Roman" w:cs="Times New Roman"/>
+          <w:sz w:val="28"/>
+        </w:rPr>
+      </w:pPr>
+      <w:r>
+        <w:rPr>
+          <w:rFonts w:ascii="Times New Roman" w:hAnsi="Times New Roman" w:cs="Times New Roman"/>
+          <w:sz w:val="28"/>
+        </w:rPr>
+        <w:tab/>
+        <w:t>A obj1 = new A();</w:t>
+      </w:r>
+      <w:r>
+        <w:rPr>
+          <w:rFonts w:ascii="Times New Roman" w:hAnsi="Times New Roman" w:cs="Times New Roman"/>
+          <w:sz w:val="28"/>
+        </w:rPr>
+        <w:tab/>
+        <w:t>//1</w:t>
+      </w:r>
+      <w:r>
+        <w:rPr>
+          <w:rFonts w:ascii="Times New Roman" w:hAnsi="Times New Roman" w:cs="Times New Roman"/>
+          <w:sz w:val="28"/>
+        </w:rPr>
+        <w:tab/>
+        <w:t>Creating super class object.</w:t>
+      </w:r>
+    </w:p>
+    <w:p>
+      <w:pPr>
+        <w:spacing w:after="0"/>
+        <w:rPr>
+          <w:rFonts w:ascii="Times New Roman" w:hAnsi="Times New Roman" w:cs="Times New Roman"/>
+          <w:sz w:val="28"/>
+        </w:rPr>
+      </w:pPr>
+      <w:r>
+        <w:rPr>
+          <w:rFonts w:ascii="Times New Roman" w:hAnsi="Times New Roman" w:cs="Times New Roman"/>
+          <w:sz w:val="28"/>
+        </w:rPr>
+        <w:tab/>
+        <w:t xml:space="preserve">obj1.dis1(); </w:t>
+      </w:r>
+    </w:p>
+    <w:p>
+      <w:pPr>
+        <w:spacing w:after="0"/>
+        <w:rPr>
+          <w:rFonts w:ascii="Times New Roman" w:hAnsi="Times New Roman" w:cs="Times New Roman"/>
+          <w:sz w:val="28"/>
+        </w:rPr>
+      </w:pPr>
+      <w:r>
+        <w:rPr>
+          <w:rFonts w:ascii="Times New Roman" w:hAnsi="Times New Roman" w:cs="Times New Roman"/>
+          <w:sz w:val="28"/>
+        </w:rPr>
+        <w:tab/>
+        <w:t>B obj2 = new B();</w:t>
+      </w:r>
+      <w:r>
+        <w:rPr>
+          <w:rFonts w:ascii="Times New Roman" w:hAnsi="Times New Roman" w:cs="Times New Roman"/>
+          <w:sz w:val="28"/>
+        </w:rPr>
+        <w:tab/>
+        <w:t>//2</w:t>
+      </w:r>
+      <w:r>
+        <w:rPr>
+          <w:rFonts w:ascii="Times New Roman" w:hAnsi="Times New Roman" w:cs="Times New Roman"/>
+          <w:sz w:val="28"/>
+        </w:rPr>
+        <w:tab/>
+        <w:t>Creating sub class object</w:t>
+      </w:r>
+    </w:p>
+    <w:p>
+      <w:pPr>
+        <w:spacing w:after="0"/>
+        <w:rPr>
+          <w:rFonts w:ascii="Times New Roman" w:hAnsi="Times New Roman" w:cs="Times New Roman"/>
+          <w:sz w:val="28"/>
+        </w:rPr>
+      </w:pPr>
+      <w:r>
+        <w:rPr>
+          <w:rFonts w:ascii="Times New Roman" w:hAnsi="Times New Roman" w:cs="Times New Roman"/>
+          <w:sz w:val="28"/>
+        </w:rPr>
+        <w:tab/>
+        <w:t>obj2.dis1();</w:t>
+      </w:r>
+      <w:r>
+        <w:rPr>
+          <w:rFonts w:ascii="Times New Roman" w:hAnsi="Times New Roman" w:cs="Times New Roman"/>
+          <w:sz w:val="28"/>
+        </w:rPr>
+        <w:tab/>
+        <w:t xml:space="preserve">obj2.dis2(); </w:t>
+      </w:r>
+    </w:p>
+    <w:p>
+      <w:pPr>
+        <w:spacing w:after="0"/>
+        <w:rPr>
+          <w:rFonts w:ascii="Times New Roman" w:hAnsi="Times New Roman" w:cs="Times New Roman"/>
+          <w:sz w:val="28"/>
+        </w:rPr>
+      </w:pPr>
+      <w:r>
+        <w:rPr>
+          <w:rFonts w:ascii="Times New Roman" w:hAnsi="Times New Roman" w:cs="Times New Roman"/>
+          <w:sz w:val="28"/>
+        </w:rPr>
+        <w:tab/>
+      </w:r>
+      <w:r>
+        <w:rPr>
+          <w:rFonts w:ascii="Times New Roman" w:hAnsi="Times New Roman" w:cs="Times New Roman"/>
+          <w:sz w:val="28"/>
+        </w:rPr>
+        <w:tab/>
+        <w:t>//B obj3 = new A();</w:t>
+      </w:r>
+      <w:r>
+        <w:rPr>
+          <w:rFonts w:ascii="Times New Roman" w:hAnsi="Times New Roman" w:cs="Times New Roman"/>
+          <w:sz w:val="28"/>
+        </w:rPr>
+        <w:tab/>
+        <w:t>//3</w:t>
+      </w:r>
+      <w:r>
+        <w:rPr>
+          <w:rFonts w:ascii="Times New Roman" w:hAnsi="Times New Roman" w:cs="Times New Roman"/>
+          <w:sz w:val="28"/>
+        </w:rPr>
+        <w:tab/>
+        <w:t xml:space="preserve">Super class object and Sub class reference </w:t>
+      </w:r>
+      <w:r>
+        <w:rPr>
+          <w:rFonts w:ascii="Times New Roman" w:hAnsi="Times New Roman" w:cs="Times New Roman"/>
+          <w:sz w:val="28"/>
+        </w:rPr>
+        <w:tab/>
+        <w:t xml:space="preserve">not possible </w:t>
+      </w:r>
+    </w:p>
+    <w:p>
+      <w:pPr>
+        <w:spacing w:after="0"/>
+        <w:rPr>
+          <w:rFonts w:ascii="Times New Roman" w:hAnsi="Times New Roman" w:cs="Times New Roman"/>
+          <w:sz w:val="28"/>
+        </w:rPr>
+      </w:pPr>
+      <w:r>
+        <w:rPr>
+          <w:rFonts w:ascii="Times New Roman" w:hAnsi="Times New Roman" w:cs="Times New Roman"/>
+          <w:sz w:val="28"/>
+        </w:rPr>
+        <w:tab/>
+      </w:r>
+      <w:r>
+        <w:rPr>
+          <w:rFonts w:ascii="Times New Roman" w:hAnsi="Times New Roman" w:cs="Times New Roman"/>
+          <w:sz w:val="28"/>
+          <w:highlight w:val="yellow"/>
+        </w:rPr>
+        <w:t>A obj4 = new B();</w:t>
+      </w:r>
+      <w:r>
+        <w:rPr>
+          <w:rFonts w:ascii="Times New Roman" w:hAnsi="Times New Roman" w:cs="Times New Roman"/>
+          <w:sz w:val="28"/>
+        </w:rPr>
+        <w:tab/>
+        <w:t>//4</w:t>
+      </w:r>
+      <w:r>
+        <w:rPr>
+          <w:rFonts w:ascii="Times New Roman" w:hAnsi="Times New Roman" w:cs="Times New Roman"/>
+          <w:sz w:val="28"/>
+        </w:rPr>
+        <w:tab/>
+        <w:t xml:space="preserve">Sub class object and super class reference </w:t>
+      </w:r>
+      <w:r>
+        <w:rPr>
+          <w:rFonts w:ascii="Times New Roman" w:hAnsi="Times New Roman" w:cs="Times New Roman"/>
+          <w:sz w:val="28"/>
+        </w:rPr>
+        <w:tab/>
+        <w:t xml:space="preserve">with help of super class references we can </w:t>
+      </w:r>
+    </w:p>
+    <w:p>
+      <w:pPr>
+        <w:spacing w:after="0"/>
+        <w:rPr>
+          <w:rFonts w:ascii="Times New Roman" w:hAnsi="Times New Roman" w:cs="Times New Roman"/>
+          <w:sz w:val="28"/>
+        </w:rPr>
+      </w:pPr>
+      <w:r>
+        <w:rPr>
+          <w:rFonts w:ascii="Times New Roman" w:hAnsi="Times New Roman" w:cs="Times New Roman"/>
+          <w:sz w:val="28"/>
+        </w:rPr>
+        <w:tab/>
+      </w:r>
+      <w:r>
+        <w:rPr>
+          <w:rFonts w:ascii="Times New Roman" w:hAnsi="Times New Roman" w:cs="Times New Roman"/>
+          <w:sz w:val="28"/>
+        </w:rPr>
+        <w:tab/>
+      </w:r>
+      <w:r>
+        <w:rPr>
+          <w:rFonts w:ascii="Times New Roman" w:hAnsi="Times New Roman" w:cs="Times New Roman"/>
+          <w:sz w:val="28"/>
+        </w:rPr>
+        <w:tab/>
+      </w:r>
+      <w:r>
+        <w:rPr>
+          <w:rFonts w:ascii="Times New Roman" w:hAnsi="Times New Roman" w:cs="Times New Roman"/>
+          <w:sz w:val="28"/>
+        </w:rPr>
+        <w:tab/>
+        <w:t>// call only those</w:t>
+      </w:r>
+      <w:r>
+        <w:rPr>
+          <w:rFonts w:ascii="Times New Roman" w:hAnsi="Times New Roman" w:cs="Times New Roman"/>
+          <w:sz w:val="28"/>
+        </w:rPr>
+        <w:t xml:space="preserve"> methods which is a part of super class and overrided methods. This is also known as </w:t>
+      </w:r>
+    </w:p>
+    <w:p>
+      <w:pPr>
+        <w:spacing w:after="0"/>
+        <w:rPr>
+          <w:rFonts w:ascii="Times New Roman" w:hAnsi="Times New Roman" w:cs="Times New Roman"/>
+          <w:sz w:val="28"/>
+        </w:rPr>
+      </w:pPr>
+      <w:r>
+        <w:rPr>
+          <w:rFonts w:ascii="Times New Roman" w:hAnsi="Times New Roman" w:cs="Times New Roman"/>
+          <w:sz w:val="28"/>
+        </w:rPr>
+        <w:tab/>
+      </w:r>
+      <w:r>
+        <w:rPr>
+          <w:rFonts w:ascii="Times New Roman" w:hAnsi="Times New Roman" w:cs="Times New Roman"/>
+          <w:sz w:val="28"/>
+        </w:rPr>
+        <w:tab/>
+      </w:r>
+      <w:r>
+        <w:rPr>
+          <w:rFonts w:ascii="Times New Roman" w:hAnsi="Times New Roman" w:cs="Times New Roman"/>
+          <w:sz w:val="28"/>
+        </w:rPr>
+        <w:tab/>
+      </w:r>
+      <w:r>
+        <w:rPr>
+          <w:rFonts w:ascii="Times New Roman" w:hAnsi="Times New Roman" w:cs="Times New Roman"/>
+          <w:sz w:val="28"/>
+        </w:rPr>
+        <w:tab/>
+        <w:t xml:space="preserve">//Run time polymorphism. </w:t>
+      </w:r>
+    </w:p>
+    <w:p>
+      <w:pPr>
+        <w:spacing w:after="0"/>
+        <w:rPr>
+          <w:rFonts w:ascii="Times New Roman" w:hAnsi="Times New Roman" w:cs="Times New Roman"/>
+          <w:sz w:val="28"/>
+        </w:rPr>
+      </w:pPr>
+      <w:r>
+        <w:rPr>
+          <w:rFonts w:ascii="Times New Roman" w:hAnsi="Times New Roman" w:cs="Times New Roman"/>
+          <w:sz w:val="28"/>
+        </w:rPr>
+        <w:tab/>
+        <w:t>obj4.dis1();</w:t>
+      </w:r>
+      <w:r>
+        <w:rPr>
+          <w:rFonts w:ascii="Times New Roman" w:hAnsi="Times New Roman" w:cs="Times New Roman"/>
+          <w:sz w:val="28"/>
+        </w:rPr>
+        <w:tab/>
+        <w:t>//5</w:t>
+      </w:r>
+    </w:p>
+    <w:p>
+      <w:pPr>
+        <w:spacing w:after="0"/>
+        <w:rPr>
+          <w:rFonts w:ascii="Times New Roman" w:hAnsi="Times New Roman" w:cs="Times New Roman"/>
+          <w:sz w:val="28"/>
+        </w:rPr>
+      </w:pPr>
+      <w:r>
+        <w:rPr>
+          <w:rFonts w:ascii="Times New Roman" w:hAnsi="Times New Roman" w:cs="Times New Roman"/>
+          <w:sz w:val="28"/>
+        </w:rPr>
+        <w:tab/>
+        <w:t>//obj4.dis2();</w:t>
+      </w:r>
+      <w:r>
+        <w:rPr>
+          <w:rFonts w:ascii="Times New Roman" w:hAnsi="Times New Roman" w:cs="Times New Roman"/>
+          <w:sz w:val="28"/>
+        </w:rPr>
+        <w:tab/>
+        <w:t>//6</w:t>
+      </w:r>
+    </w:p>
+    <w:p>
+      <w:pPr>
+        <w:spacing w:after="0"/>
+        <w:rPr>
+          <w:rFonts w:ascii="Times New Roman" w:hAnsi="Times New Roman" w:cs="Times New Roman"/>
+          <w:sz w:val="28"/>
+        </w:rPr>
+      </w:pPr>
+      <w:r>
+        <w:rPr>
+          <w:rFonts w:ascii="Times New Roman" w:hAnsi="Times New Roman" w:cs="Times New Roman"/>
+          <w:sz w:val="28"/>
+        </w:rPr>
+        <w:tab/>
+      </w:r>
+    </w:p>
+    <w:p>
+      <w:pPr>
+        <w:spacing w:after="0"/>
+        <w:rPr>
+          <w:rFonts w:ascii="Times New Roman" w:hAnsi="Times New Roman" w:cs="Times New Roman"/>
+          <w:sz w:val="28"/>
+        </w:rPr>
+      </w:pPr>
+      <w:r>
+        <w:rPr>
+          <w:rFonts w:ascii="Times New Roman" w:hAnsi="Times New Roman" w:cs="Times New Roman"/>
+          <w:sz w:val="28"/>
+        </w:rPr>
+        <w:tab/>
+      </w:r>
+      <w:r>
+        <w:rPr>
+          <w:rFonts w:ascii="Times New Roman" w:hAnsi="Times New Roman" w:cs="Times New Roman"/>
+          <w:sz w:val="28"/>
+          <w:highlight w:val="yellow"/>
+        </w:rPr>
+        <w:t>B obj5 = (B)obj4;</w:t>
+      </w:r>
+      <w:r>
+        <w:rPr>
+          <w:rFonts w:ascii="Times New Roman" w:hAnsi="Times New Roman" w:cs="Times New Roman"/>
+          <w:sz w:val="28"/>
+        </w:rPr>
+        <w:tab/>
+      </w:r>
+      <w:r>
+        <w:rPr>
+          <w:rFonts w:ascii="Times New Roman" w:hAnsi="Times New Roman" w:cs="Times New Roman"/>
+          <w:sz w:val="28"/>
+        </w:rPr>
+        <w:tab/>
+        <w:t>//down level type casting..</w:t>
+      </w:r>
+    </w:p>
+    <w:p>
+      <w:pPr>
+        <w:spacing w:after="0"/>
+        <w:rPr>
+          <w:rFonts w:ascii="Times New Roman" w:hAnsi="Times New Roman" w:cs="Times New Roman"/>
+          <w:sz w:val="28"/>
+        </w:rPr>
+      </w:pPr>
+      <w:r>
+        <w:rPr>
+          <w:rFonts w:ascii="Times New Roman" w:hAnsi="Times New Roman" w:cs="Times New Roman"/>
+          <w:sz w:val="28"/>
+        </w:rPr>
+        <w:tab/>
+        <w:t>obj5.dis1();</w:t>
+      </w:r>
+    </w:p>
+    <w:p>
+      <w:pPr>
+        <w:spacing w:after="0"/>
+        <w:rPr>
+          <w:rFonts w:ascii="Times New Roman" w:hAnsi="Times New Roman" w:cs="Times New Roman"/>
+          <w:sz w:val="28"/>
+        </w:rPr>
+      </w:pPr>
+      <w:r>
+        <w:rPr>
+          <w:rFonts w:ascii="Times New Roman" w:hAnsi="Times New Roman" w:cs="Times New Roman"/>
+          <w:sz w:val="28"/>
+        </w:rPr>
+        <w:tab/>
+        <w:t>obj5.dis2();</w:t>
+      </w:r>
+    </w:p>
+    <w:p>
+      <w:pPr>
+        <w:spacing w:after="0"/>
+        <w:rPr>
+          <w:rFonts w:ascii="Times New Roman" w:hAnsi="Times New Roman" w:cs="Times New Roman"/>
+          <w:sz w:val="28"/>
+        </w:rPr>
+      </w:pPr>
+      <w:r>
+        <w:rPr>
+          <w:rFonts w:ascii="Times New Roman" w:hAnsi="Times New Roman" w:cs="Times New Roman"/>
+          <w:sz w:val="28"/>
+        </w:rPr>
+        <w:tab/>
+        <w:t>}</w:t>
+      </w:r>
+    </w:p>
+    <w:p>
+      <w:pPr>
+        <w:spacing w:after="0"/>
+        <w:rPr>
+          <w:rFonts w:ascii="Times New Roman" w:hAnsi="Times New Roman" w:cs="Times New Roman"/>
+          <w:sz w:val="28"/>
+        </w:rPr>
+      </w:pPr>
+      <w:r>
+        <w:rPr>
+          <w:rFonts w:ascii="Times New Roman" w:hAnsi="Times New Roman" w:cs="Times New Roman"/>
+          <w:sz w:val="28"/>
+        </w:rPr>
+        <w:t>}</w:t>
+      </w:r>
+      <w:r>
+        <w:rPr>
+          <w:rFonts w:ascii="Times New Roman" w:hAnsi="Times New Roman" w:cs="Times New Roman"/>
+          <w:sz w:val="28"/>
+        </w:rPr>
+        <w:tab/>
+        <w:t xml:space="preserve"> </w:t>
+      </w:r>
+    </w:p>
+    <w:p>
+      <w:pPr>
+        <w:spacing w:after="0"/>
+        <w:rPr>
+          <w:rFonts w:ascii="Times New Roman" w:hAnsi="Times New Roman" w:cs="Times New Roman"/>
+          <w:sz w:val="28"/>
+        </w:rPr>
+      </w:pPr>
+      <w:r>
+        <w:rPr>
+          <w:rFonts w:ascii="Times New Roman" w:hAnsi="Times New Roman" w:cs="Times New Roman"/>
+          <w:sz w:val="28"/>
+        </w:rPr>
+        <w:t>/*</w:t>
+      </w:r>
+    </w:p>
+    <w:p>
+      <w:pPr>
+        <w:spacing w:after="0"/>
+        <w:rPr>
+          <w:rFonts w:ascii="Times New Roman" w:hAnsi="Times New Roman" w:cs="Times New Roman"/>
+          <w:sz w:val="28"/>
+        </w:rPr>
+      </w:pPr>
+      <w:r>
+        <w:rPr>
+          <w:rFonts w:ascii="Times New Roman" w:hAnsi="Times New Roman" w:cs="Times New Roman"/>
+          <w:sz w:val="28"/>
+        </w:rPr>
+        <w:t xml:space="preserve">Valid Object creation in Java. </w:t>
+      </w:r>
+    </w:p>
+    <w:p>
+      <w:pPr>
+        <w:spacing w:after="0"/>
+        <w:rPr>
+          <w:rFonts w:ascii="Times New Roman" w:hAnsi="Times New Roman" w:cs="Times New Roman"/>
+          <w:sz w:val="28"/>
+        </w:rPr>
+      </w:pPr>
+      <w:r>
+        <w:rPr>
+          <w:rFonts w:ascii="Times New Roman" w:hAnsi="Times New Roman" w:cs="Times New Roman"/>
+          <w:sz w:val="28"/>
+        </w:rPr>
+        <w:lastRenderedPageBreak/>
+        <w:t xml:space="preserve">A. line 5 error </w:t>
+      </w:r>
+    </w:p>
+    <w:p>
+      <w:pPr>
+        <w:spacing w:after="0"/>
+        <w:rPr>
+          <w:rFonts w:ascii="Times New Roman" w:hAnsi="Times New Roman" w:cs="Times New Roman"/>
+          <w:sz w:val="28"/>
+        </w:rPr>
+      </w:pPr>
+      <w:r>
+        <w:rPr>
+          <w:rFonts w:ascii="Times New Roman" w:hAnsi="Times New Roman" w:cs="Times New Roman"/>
+          <w:sz w:val="28"/>
+        </w:rPr>
+        <w:t xml:space="preserve">B line 6 error </w:t>
+      </w:r>
+    </w:p>
+    <w:p>
+      <w:pPr>
+        <w:spacing w:after="0"/>
+        <w:rPr>
+          <w:rFonts w:ascii="Times New Roman" w:hAnsi="Times New Roman" w:cs="Times New Roman"/>
+          <w:sz w:val="28"/>
+        </w:rPr>
+      </w:pPr>
+      <w:r>
+        <w:rPr>
+          <w:rFonts w:ascii="Times New Roman" w:hAnsi="Times New Roman" w:cs="Times New Roman"/>
+          <w:sz w:val="28"/>
+        </w:rPr>
+        <w:t xml:space="preserve">C no error </w:t>
+      </w:r>
+    </w:p>
+    <w:p>
+      <w:pPr>
+        <w:spacing w:after="0"/>
+        <w:rPr>
+          <w:rFonts w:ascii="Times New Roman" w:hAnsi="Times New Roman" w:cs="Times New Roman"/>
+          <w:sz w:val="28"/>
+        </w:rPr>
+      </w:pPr>
+      <w:r>
+        <w:rPr>
+          <w:rFonts w:ascii="Times New Roman" w:hAnsi="Times New Roman" w:cs="Times New Roman"/>
+          <w:sz w:val="28"/>
+        </w:rPr>
+        <w:t xml:space="preserve">D line 5 and 6 error </w:t>
+      </w:r>
+    </w:p>
+    <w:p>
+      <w:pPr>
+        <w:spacing w:after="0"/>
+        <w:rPr>
+          <w:rFonts w:ascii="Times New Roman" w:hAnsi="Times New Roman" w:cs="Times New Roman"/>
+          <w:sz w:val="28"/>
+        </w:rPr>
+      </w:pPr>
+    </w:p>
+    <w:p>
+      <w:pPr>
+        <w:spacing w:after="0"/>
+        <w:rPr>
+          <w:rFonts w:ascii="Times New Roman" w:hAnsi="Times New Roman" w:cs="Times New Roman"/>
+          <w:sz w:val="28"/>
+        </w:rPr>
+      </w:pPr>
+      <w:r>
+        <w:rPr>
+          <w:rFonts w:ascii="Times New Roman" w:hAnsi="Times New Roman" w:cs="Times New Roman"/>
+          <w:sz w:val="28"/>
+        </w:rPr>
+        <w:t xml:space="preserve">A. all four </w:t>
+      </w:r>
+    </w:p>
+    <w:p>
+      <w:pPr>
+        <w:spacing w:after="0"/>
+        <w:rPr>
+          <w:rFonts w:ascii="Times New Roman" w:hAnsi="Times New Roman" w:cs="Times New Roman"/>
+          <w:sz w:val="28"/>
+        </w:rPr>
+      </w:pPr>
+      <w:r>
+        <w:rPr>
+          <w:rFonts w:ascii="Times New Roman" w:hAnsi="Times New Roman" w:cs="Times New Roman"/>
+          <w:sz w:val="28"/>
+        </w:rPr>
+        <w:t>B. 1,2,3</w:t>
+      </w:r>
+    </w:p>
+    <w:p>
+      <w:pPr>
+        <w:spacing w:after="0"/>
+        <w:rPr>
+          <w:rFonts w:ascii="Times New Roman" w:hAnsi="Times New Roman" w:cs="Times New Roman"/>
+          <w:sz w:val="28"/>
+        </w:rPr>
+      </w:pPr>
+      <w:r>
+        <w:rPr>
+          <w:rFonts w:ascii="Times New Roman" w:hAnsi="Times New Roman" w:cs="Times New Roman"/>
+          <w:sz w:val="28"/>
+        </w:rPr>
+        <w:t>C. 1,2,4</w:t>
+      </w:r>
+    </w:p>
+    <w:p>
+      <w:pPr>
+        <w:spacing w:after="0"/>
+        <w:rPr>
+          <w:rFonts w:ascii="Times New Roman" w:hAnsi="Times New Roman" w:cs="Times New Roman"/>
+          <w:sz w:val="28"/>
+        </w:rPr>
+      </w:pPr>
+      <w:r>
+        <w:rPr>
+          <w:rFonts w:ascii="Times New Roman" w:hAnsi="Times New Roman" w:cs="Times New Roman"/>
+          <w:sz w:val="28"/>
+        </w:rPr>
+        <w:t xml:space="preserve">D,1,2 </w:t>
+      </w:r>
+    </w:p>
+    <w:p>
+      <w:pPr>
+        <w:spacing w:after="0"/>
+        <w:rPr>
+          <w:rFonts w:ascii="Times New Roman" w:hAnsi="Times New Roman" w:cs="Times New Roman"/>
+          <w:sz w:val="28"/>
+        </w:rPr>
+      </w:pPr>
+    </w:p>
+    <w:p>
+      <w:pPr>
+        <w:spacing w:after="0"/>
+        <w:rPr>
+          <w:rFonts w:ascii="Times New Roman" w:hAnsi="Times New Roman" w:cs="Times New Roman"/>
+          <w:sz w:val="28"/>
+        </w:rPr>
+      </w:pPr>
+      <w:r>
+        <w:rPr>
+          <w:rFonts w:ascii="Times New Roman" w:hAnsi="Times New Roman" w:cs="Times New Roman"/>
+          <w:sz w:val="28"/>
+        </w:rPr>
+        <w:t>*/</w:t>
+      </w:r>
+    </w:p>
+    <w:p>
+      <w:pPr>
+        <w:spacing w:after="0"/>
+        <w:rPr>
+          <w:rFonts w:ascii="Times New Roman" w:hAnsi="Times New Roman" w:cs="Times New Roman"/>
+          <w:sz w:val="28"/>
+        </w:rPr>
+      </w:pPr>
+    </w:p>
+    <w:p>
+      <w:pPr>
+        <w:spacing w:after="0"/>
+        <w:rPr>
+          <w:rFonts w:ascii="Times New Roman" w:hAnsi="Times New Roman" w:cs="Times New Roman"/>
+          <w:sz w:val="28"/>
+        </w:rPr>
+      </w:pPr>
+      <w:r>
+        <w:rPr>
+          <w:rFonts w:ascii="Times New Roman" w:hAnsi="Times New Roman" w:cs="Times New Roman"/>
+          <w:sz w:val="28"/>
+        </w:rPr>
+        <w:t xml:space="preserve">Another Example using Abstract class </w:t>
+      </w:r>
+    </w:p>
+    <w:p>
+      <w:pPr>
+        <w:spacing w:after="0"/>
+        <w:rPr>
+          <w:rFonts w:ascii="Times New Roman" w:hAnsi="Times New Roman" w:cs="Times New Roman"/>
+          <w:sz w:val="28"/>
+        </w:rPr>
+      </w:pPr>
+    </w:p>
+    <w:p>
+      <w:pPr>
+        <w:spacing w:after="0"/>
+        <w:rPr>
+          <w:rFonts w:ascii="Times New Roman" w:hAnsi="Times New Roman" w:cs="Times New Roman"/>
+          <w:sz w:val="28"/>
+        </w:rPr>
+      </w:pPr>
+      <w:r>
+        <w:rPr>
+          <w:rFonts w:ascii="Times New Roman" w:hAnsi="Times New Roman" w:cs="Times New Roman"/>
+          <w:sz w:val="28"/>
+        </w:rPr>
+        <w:t>abstract class A {</w:t>
+      </w:r>
+    </w:p>
+    <w:p>
+      <w:pPr>
+        <w:spacing w:after="0"/>
+        <w:rPr>
+          <w:rFonts w:ascii="Times New Roman" w:hAnsi="Times New Roman" w:cs="Times New Roman"/>
+          <w:sz w:val="28"/>
+        </w:rPr>
+      </w:pPr>
+      <w:r>
+        <w:rPr>
+          <w:rFonts w:ascii="Times New Roman" w:hAnsi="Times New Roman" w:cs="Times New Roman"/>
+          <w:sz w:val="28"/>
+        </w:rPr>
+        <w:tab/>
+        <w:t>abstract void dis1();</w:t>
+      </w:r>
+    </w:p>
+    <w:p>
+      <w:pPr>
+        <w:spacing w:after="0"/>
+        <w:rPr>
+          <w:rFonts w:ascii="Times New Roman" w:hAnsi="Times New Roman" w:cs="Times New Roman"/>
+          <w:sz w:val="28"/>
+        </w:rPr>
+      </w:pPr>
+      <w:r>
+        <w:rPr>
+          <w:rFonts w:ascii="Times New Roman" w:hAnsi="Times New Roman" w:cs="Times New Roman"/>
+          <w:sz w:val="28"/>
+        </w:rPr>
+        <w:t>}</w:t>
+      </w:r>
+    </w:p>
+    <w:p>
+      <w:pPr>
+        <w:spacing w:after="0"/>
+        <w:rPr>
+          <w:rFonts w:ascii="Times New Roman" w:hAnsi="Times New Roman" w:cs="Times New Roman"/>
+          <w:sz w:val="28"/>
+        </w:rPr>
+      </w:pPr>
+      <w:r>
+        <w:rPr>
+          <w:rFonts w:ascii="Times New Roman" w:hAnsi="Times New Roman" w:cs="Times New Roman"/>
+          <w:sz w:val="28"/>
+        </w:rPr>
+        <w:t>class B extends A {</w:t>
+      </w:r>
+    </w:p>
+    <w:p>
+      <w:pPr>
+        <w:spacing w:after="0"/>
+        <w:rPr>
+          <w:rFonts w:ascii="Times New Roman" w:hAnsi="Times New Roman" w:cs="Times New Roman"/>
+          <w:sz w:val="28"/>
+        </w:rPr>
+      </w:pPr>
+      <w:r>
+        <w:rPr>
+          <w:rFonts w:ascii="Times New Roman" w:hAnsi="Times New Roman" w:cs="Times New Roman"/>
+          <w:sz w:val="28"/>
+        </w:rPr>
+        <w:tab/>
+        <w:t>void dis1() {</w:t>
+      </w:r>
+    </w:p>
+    <w:p>
+      <w:pPr>
+        <w:spacing w:after="0"/>
+        <w:rPr>
+          <w:rFonts w:ascii="Times New Roman" w:hAnsi="Times New Roman" w:cs="Times New Roman"/>
+          <w:sz w:val="28"/>
+        </w:rPr>
+      </w:pPr>
+      <w:r>
+        <w:rPr>
+          <w:rFonts w:ascii="Times New Roman" w:hAnsi="Times New Roman" w:cs="Times New Roman"/>
+          <w:sz w:val="28"/>
+        </w:rPr>
+        <w:tab/>
+      </w:r>
+      <w:r>
+        <w:rPr>
+          <w:rFonts w:ascii="Times New Roman" w:hAnsi="Times New Roman" w:cs="Times New Roman"/>
+          <w:sz w:val="28"/>
+        </w:rPr>
+        <w:tab/>
+        <w:t>System.out.println("A class dis() method override by B class");</w:t>
+      </w:r>
+    </w:p>
+    <w:p>
+      <w:pPr>
+        <w:spacing w:after="0"/>
+        <w:rPr>
+          <w:rFonts w:ascii="Times New Roman" w:hAnsi="Times New Roman" w:cs="Times New Roman"/>
+          <w:sz w:val="28"/>
+        </w:rPr>
+      </w:pPr>
+      <w:r>
+        <w:rPr>
+          <w:rFonts w:ascii="Times New Roman" w:hAnsi="Times New Roman" w:cs="Times New Roman"/>
+          <w:sz w:val="28"/>
+        </w:rPr>
+        <w:tab/>
+        <w:t>}</w:t>
+      </w:r>
+    </w:p>
+    <w:p>
+      <w:pPr>
+        <w:spacing w:after="0"/>
+        <w:rPr>
+          <w:rFonts w:ascii="Times New Roman" w:hAnsi="Times New Roman" w:cs="Times New Roman"/>
+          <w:sz w:val="28"/>
+        </w:rPr>
+      </w:pPr>
+      <w:r>
+        <w:rPr>
+          <w:rFonts w:ascii="Times New Roman" w:hAnsi="Times New Roman" w:cs="Times New Roman"/>
+          <w:sz w:val="28"/>
+        </w:rPr>
+        <w:tab/>
+        <w:t>void dis2() {</w:t>
+      </w:r>
+    </w:p>
+    <w:p>
+      <w:pPr>
+        <w:spacing w:after="0"/>
+        <w:rPr>
+          <w:rFonts w:ascii="Times New Roman" w:hAnsi="Times New Roman" w:cs="Times New Roman"/>
+          <w:sz w:val="28"/>
+        </w:rPr>
+      </w:pPr>
+      <w:r>
+        <w:rPr>
+          <w:rFonts w:ascii="Times New Roman" w:hAnsi="Times New Roman" w:cs="Times New Roman"/>
+          <w:sz w:val="28"/>
+        </w:rPr>
+        <w:tab/>
+      </w:r>
+      <w:r>
+        <w:rPr>
+          <w:rFonts w:ascii="Times New Roman" w:hAnsi="Times New Roman" w:cs="Times New Roman"/>
+          <w:sz w:val="28"/>
+        </w:rPr>
+        <w:tab/>
+        <w:t>System.out.println("B class dis2() method");</w:t>
+      </w:r>
+    </w:p>
+    <w:p>
+      <w:pPr>
+        <w:spacing w:after="0"/>
+        <w:rPr>
+          <w:rFonts w:ascii="Times New Roman" w:hAnsi="Times New Roman" w:cs="Times New Roman"/>
+          <w:sz w:val="28"/>
+        </w:rPr>
+      </w:pPr>
+      <w:r>
+        <w:rPr>
+          <w:rFonts w:ascii="Times New Roman" w:hAnsi="Times New Roman" w:cs="Times New Roman"/>
+          <w:sz w:val="28"/>
+        </w:rPr>
+        <w:tab/>
+        <w:t>}</w:t>
+      </w:r>
+    </w:p>
+    <w:p>
+      <w:pPr>
+        <w:spacing w:after="0"/>
+        <w:rPr>
+          <w:rFonts w:ascii="Times New Roman" w:hAnsi="Times New Roman" w:cs="Times New Roman"/>
+          <w:sz w:val="28"/>
+        </w:rPr>
+      </w:pPr>
+      <w:r>
+        <w:rPr>
+          <w:rFonts w:ascii="Times New Roman" w:hAnsi="Times New Roman" w:cs="Times New Roman"/>
+          <w:sz w:val="28"/>
+        </w:rPr>
+        <w:t>}</w:t>
+      </w:r>
+    </w:p>
+    <w:p>
+      <w:pPr>
+        <w:spacing w:after="0"/>
+        <w:rPr>
+          <w:rFonts w:ascii="Times New Roman" w:hAnsi="Times New Roman" w:cs="Times New Roman"/>
+          <w:sz w:val="28"/>
+        </w:rPr>
+      </w:pPr>
+      <w:r>
+        <w:rPr>
+          <w:rFonts w:ascii="Times New Roman" w:hAnsi="Times New Roman" w:cs="Times New Roman"/>
+          <w:sz w:val="28"/>
+        </w:rPr>
+        <w:t>class Demo {</w:t>
+      </w:r>
+    </w:p>
+    <w:p>
+      <w:pPr>
+        <w:spacing w:after="0"/>
+        <w:rPr>
+          <w:rFonts w:ascii="Times New Roman" w:hAnsi="Times New Roman" w:cs="Times New Roman"/>
+          <w:sz w:val="28"/>
+        </w:rPr>
+      </w:pPr>
+      <w:r>
+        <w:rPr>
+          <w:rFonts w:ascii="Times New Roman" w:hAnsi="Times New Roman" w:cs="Times New Roman"/>
+          <w:sz w:val="28"/>
+        </w:rPr>
+        <w:tab/>
+        <w:t>public static void main(String args[]) {</w:t>
+      </w:r>
+    </w:p>
+    <w:p>
+      <w:pPr>
+        <w:spacing w:after="0"/>
+        <w:rPr>
+          <w:rFonts w:ascii="Times New Roman" w:hAnsi="Times New Roman" w:cs="Times New Roman"/>
+          <w:sz w:val="28"/>
+        </w:rPr>
+      </w:pPr>
+      <w:r>
+        <w:rPr>
+          <w:rFonts w:ascii="Times New Roman" w:hAnsi="Times New Roman" w:cs="Times New Roman"/>
+          <w:sz w:val="28"/>
+        </w:rPr>
+        <w:tab/>
+        <w:t>A obj4 = new B();</w:t>
+      </w:r>
+      <w:r>
+        <w:rPr>
+          <w:rFonts w:ascii="Times New Roman" w:hAnsi="Times New Roman" w:cs="Times New Roman"/>
+          <w:sz w:val="28"/>
+        </w:rPr>
+        <w:tab/>
+      </w:r>
+      <w:r>
+        <w:rPr>
+          <w:rFonts w:ascii="Times New Roman" w:hAnsi="Times New Roman" w:cs="Times New Roman"/>
+          <w:sz w:val="28"/>
+        </w:rPr>
+        <w:tab/>
+        <w:t xml:space="preserve">// sub class object and super class reference may super class normal class or abstract class. </w:t>
+      </w:r>
+      <w:r>
+        <w:rPr>
+          <w:rFonts w:ascii="Times New Roman" w:hAnsi="Times New Roman" w:cs="Times New Roman"/>
+          <w:sz w:val="28"/>
+        </w:rPr>
+        <w:tab/>
+      </w:r>
+    </w:p>
+    <w:p>
+      <w:pPr>
+        <w:spacing w:after="0"/>
+        <w:rPr>
+          <w:rFonts w:ascii="Times New Roman" w:hAnsi="Times New Roman" w:cs="Times New Roman"/>
+          <w:sz w:val="28"/>
+        </w:rPr>
+      </w:pPr>
+      <w:r>
+        <w:rPr>
+          <w:rFonts w:ascii="Times New Roman" w:hAnsi="Times New Roman" w:cs="Times New Roman"/>
+          <w:sz w:val="28"/>
+        </w:rPr>
+        <w:tab/>
+        <w:t>obj4.dis1();</w:t>
+      </w:r>
+    </w:p>
+    <w:p>
+      <w:pPr>
+        <w:spacing w:after="0"/>
+        <w:rPr>
+          <w:rFonts w:ascii="Times New Roman" w:hAnsi="Times New Roman" w:cs="Times New Roman"/>
+          <w:sz w:val="28"/>
+        </w:rPr>
+      </w:pPr>
+      <w:r>
+        <w:rPr>
+          <w:rFonts w:ascii="Times New Roman" w:hAnsi="Times New Roman" w:cs="Times New Roman"/>
+          <w:sz w:val="28"/>
+        </w:rPr>
+        <w:tab/>
+        <w:t>}</w:t>
+      </w:r>
+    </w:p>
+    <w:p>
+      <w:pPr>
+        <w:spacing w:after="0"/>
+        <w:rPr>
+          <w:rFonts w:ascii="Times New Roman" w:hAnsi="Times New Roman" w:cs="Times New Roman"/>
+          <w:sz w:val="28"/>
+        </w:rPr>
+      </w:pPr>
+      <w:r>
+        <w:rPr>
+          <w:rFonts w:ascii="Times New Roman" w:hAnsi="Times New Roman" w:cs="Times New Roman"/>
+          <w:sz w:val="28"/>
+        </w:rPr>
+        <w:t>}</w:t>
+      </w:r>
+      <w:r>
+        <w:rPr>
+          <w:rFonts w:ascii="Times New Roman" w:hAnsi="Times New Roman" w:cs="Times New Roman"/>
+          <w:sz w:val="28"/>
+        </w:rPr>
+        <w:tab/>
+      </w:r>
+    </w:p>
+    <w:p>
+      <w:pPr>
+        <w:spacing w:after="0"/>
+        <w:rPr>
+          <w:rFonts w:ascii="Times New Roman" w:hAnsi="Times New Roman" w:cs="Times New Roman"/>
+          <w:sz w:val="28"/>
+        </w:rPr>
+      </w:pPr>
+    </w:p>
+    <w:p>
+      <w:pPr>
+        <w:spacing w:after="0"/>
+        <w:rPr>
+          <w:rFonts w:ascii="Times New Roman" w:hAnsi="Times New Roman" w:cs="Times New Roman"/>
+          <w:sz w:val="28"/>
+        </w:rPr>
+      </w:pPr>
+    </w:p>
+    <w:p>
+      <w:pPr>
+        <w:spacing w:after="0"/>
+        <w:rPr>
+          <w:rFonts w:ascii="Times New Roman" w:hAnsi="Times New Roman" w:cs="Times New Roman"/>
+          <w:sz w:val="28"/>
+        </w:rPr>
+      </w:pPr>
+    </w:p>
+    <w:p>
+      <w:pPr>
+        <w:spacing w:after="0"/>
+        <w:rPr>
+          <w:rFonts w:ascii="Times New Roman" w:hAnsi="Times New Roman" w:cs="Times New Roman"/>
+          <w:sz w:val="28"/>
+        </w:rPr>
+      </w:pPr>
+      <w:r>
+        <w:rPr>
+          <w:rFonts w:ascii="Times New Roman" w:hAnsi="Times New Roman" w:cs="Times New Roman"/>
+          <w:sz w:val="28"/>
+        </w:rPr>
+        <w:t xml:space="preserve">Interface reference </w:t>
+      </w:r>
+    </w:p>
+    <w:p>
+      <w:pPr>
+        <w:spacing w:after="0"/>
+        <w:rPr>
+          <w:rFonts w:ascii="Times New Roman" w:hAnsi="Times New Roman" w:cs="Times New Roman"/>
+          <w:sz w:val="28"/>
+        </w:rPr>
+      </w:pPr>
+    </w:p>
+    <w:p>
+      <w:pPr>
+        <w:spacing w:after="0"/>
+        <w:rPr>
+          <w:rFonts w:ascii="Times New Roman" w:hAnsi="Times New Roman" w:cs="Times New Roman"/>
+          <w:sz w:val="28"/>
+        </w:rPr>
+      </w:pPr>
+      <w:r>
+        <w:rPr>
+          <w:rFonts w:ascii="Times New Roman" w:hAnsi="Times New Roman" w:cs="Times New Roman"/>
+          <w:sz w:val="28"/>
+        </w:rPr>
+        <w:t>interface A {</w:t>
+      </w:r>
+    </w:p>
+    <w:p>
+      <w:pPr>
+        <w:spacing w:after="0"/>
+        <w:rPr>
+          <w:rFonts w:ascii="Times New Roman" w:hAnsi="Times New Roman" w:cs="Times New Roman"/>
+          <w:sz w:val="28"/>
+        </w:rPr>
+      </w:pPr>
+      <w:r>
+        <w:rPr>
+          <w:rFonts w:ascii="Times New Roman" w:hAnsi="Times New Roman" w:cs="Times New Roman"/>
+          <w:sz w:val="28"/>
+        </w:rPr>
+        <w:tab/>
+        <w:t>void dis1();</w:t>
+      </w:r>
+    </w:p>
+    <w:p>
+      <w:pPr>
+        <w:spacing w:after="0"/>
+        <w:rPr>
+          <w:rFonts w:ascii="Times New Roman" w:hAnsi="Times New Roman" w:cs="Times New Roman"/>
+          <w:sz w:val="28"/>
+        </w:rPr>
+      </w:pPr>
+      <w:r>
+        <w:rPr>
+          <w:rFonts w:ascii="Times New Roman" w:hAnsi="Times New Roman" w:cs="Times New Roman"/>
+          <w:sz w:val="28"/>
+        </w:rPr>
+        <w:t>}</w:t>
+      </w:r>
+    </w:p>
+    <w:p>
+      <w:pPr>
+        <w:spacing w:after="0"/>
+        <w:rPr>
+          <w:rFonts w:ascii="Times New Roman" w:hAnsi="Times New Roman" w:cs="Times New Roman"/>
+          <w:sz w:val="28"/>
+        </w:rPr>
+      </w:pPr>
+      <w:r>
+        <w:rPr>
+          <w:rFonts w:ascii="Times New Roman" w:hAnsi="Times New Roman" w:cs="Times New Roman"/>
+          <w:sz w:val="28"/>
+        </w:rPr>
+        <w:lastRenderedPageBreak/>
+        <w:t>class B implements A {</w:t>
+      </w:r>
+    </w:p>
+    <w:p>
+      <w:pPr>
+        <w:spacing w:after="0"/>
+        <w:rPr>
+          <w:rFonts w:ascii="Times New Roman" w:hAnsi="Times New Roman" w:cs="Times New Roman"/>
+          <w:sz w:val="28"/>
+        </w:rPr>
+      </w:pPr>
+      <w:r>
+        <w:rPr>
+          <w:rFonts w:ascii="Times New Roman" w:hAnsi="Times New Roman" w:cs="Times New Roman"/>
+          <w:sz w:val="28"/>
+        </w:rPr>
+        <w:tab/>
+        <w:t>public void dis1() {</w:t>
+      </w:r>
+    </w:p>
+    <w:p>
+      <w:pPr>
+        <w:spacing w:after="0"/>
+        <w:rPr>
+          <w:rFonts w:ascii="Times New Roman" w:hAnsi="Times New Roman" w:cs="Times New Roman"/>
+          <w:sz w:val="28"/>
+        </w:rPr>
+      </w:pPr>
+      <w:r>
+        <w:rPr>
+          <w:rFonts w:ascii="Times New Roman" w:hAnsi="Times New Roman" w:cs="Times New Roman"/>
+          <w:sz w:val="28"/>
+        </w:rPr>
+        <w:tab/>
+      </w:r>
+      <w:r>
+        <w:rPr>
+          <w:rFonts w:ascii="Times New Roman" w:hAnsi="Times New Roman" w:cs="Times New Roman"/>
+          <w:sz w:val="28"/>
+        </w:rPr>
+        <w:tab/>
+        <w:t>System.out.println("A interface dis() method override by B class");</w:t>
+      </w:r>
+    </w:p>
+    <w:p>
+      <w:pPr>
+        <w:spacing w:after="0"/>
+        <w:rPr>
+          <w:rFonts w:ascii="Times New Roman" w:hAnsi="Times New Roman" w:cs="Times New Roman"/>
+          <w:sz w:val="28"/>
+        </w:rPr>
+      </w:pPr>
+      <w:r>
+        <w:rPr>
+          <w:rFonts w:ascii="Times New Roman" w:hAnsi="Times New Roman" w:cs="Times New Roman"/>
+          <w:sz w:val="28"/>
+        </w:rPr>
+        <w:tab/>
+        <w:t>}</w:t>
+      </w:r>
+    </w:p>
+    <w:p>
+      <w:pPr>
+        <w:spacing w:after="0"/>
+        <w:rPr>
+          <w:rFonts w:ascii="Times New Roman" w:hAnsi="Times New Roman" w:cs="Times New Roman"/>
+          <w:sz w:val="28"/>
+        </w:rPr>
+      </w:pPr>
+      <w:r>
+        <w:rPr>
+          <w:rFonts w:ascii="Times New Roman" w:hAnsi="Times New Roman" w:cs="Times New Roman"/>
+          <w:sz w:val="28"/>
+        </w:rPr>
+        <w:tab/>
+        <w:t>void dis2() {</w:t>
+      </w:r>
+    </w:p>
+    <w:p>
+      <w:pPr>
+        <w:spacing w:after="0"/>
+        <w:rPr>
+          <w:rFonts w:ascii="Times New Roman" w:hAnsi="Times New Roman" w:cs="Times New Roman"/>
+          <w:sz w:val="28"/>
+        </w:rPr>
+      </w:pPr>
+      <w:r>
+        <w:rPr>
+          <w:rFonts w:ascii="Times New Roman" w:hAnsi="Times New Roman" w:cs="Times New Roman"/>
+          <w:sz w:val="28"/>
+        </w:rPr>
+        <w:tab/>
+      </w:r>
+      <w:r>
+        <w:rPr>
+          <w:rFonts w:ascii="Times New Roman" w:hAnsi="Times New Roman" w:cs="Times New Roman"/>
+          <w:sz w:val="28"/>
+        </w:rPr>
+        <w:tab/>
+        <w:t>System.out.println("B class dis2() method");</w:t>
+      </w:r>
+    </w:p>
+    <w:p>
+      <w:pPr>
+        <w:spacing w:after="0"/>
+        <w:rPr>
+          <w:rFonts w:ascii="Times New Roman" w:hAnsi="Times New Roman" w:cs="Times New Roman"/>
+          <w:sz w:val="28"/>
+        </w:rPr>
+      </w:pPr>
+      <w:r>
+        <w:rPr>
+          <w:rFonts w:ascii="Times New Roman" w:hAnsi="Times New Roman" w:cs="Times New Roman"/>
+          <w:sz w:val="28"/>
+        </w:rPr>
+        <w:tab/>
+        <w:t>}</w:t>
+      </w:r>
+    </w:p>
+    <w:p>
+      <w:pPr>
+        <w:spacing w:after="0"/>
+        <w:rPr>
+          <w:rFonts w:ascii="Times New Roman" w:hAnsi="Times New Roman" w:cs="Times New Roman"/>
+          <w:sz w:val="28"/>
+        </w:rPr>
+      </w:pPr>
+      <w:r>
+        <w:rPr>
+          <w:rFonts w:ascii="Times New Roman" w:hAnsi="Times New Roman" w:cs="Times New Roman"/>
+          <w:sz w:val="28"/>
+        </w:rPr>
+        <w:t>}</w:t>
+      </w:r>
+    </w:p>
+    <w:p>
+      <w:pPr>
+        <w:spacing w:after="0"/>
+        <w:rPr>
+          <w:rFonts w:ascii="Times New Roman" w:hAnsi="Times New Roman" w:cs="Times New Roman"/>
+          <w:sz w:val="28"/>
+        </w:rPr>
+      </w:pPr>
+      <w:r>
+        <w:rPr>
+          <w:rFonts w:ascii="Times New Roman" w:hAnsi="Times New Roman" w:cs="Times New Roman"/>
+          <w:sz w:val="28"/>
+        </w:rPr>
+        <w:t>class Demo {</w:t>
+      </w:r>
+    </w:p>
+    <w:p>
+      <w:pPr>
+        <w:spacing w:after="0"/>
+        <w:rPr>
+          <w:rFonts w:ascii="Times New Roman" w:hAnsi="Times New Roman" w:cs="Times New Roman"/>
+          <w:sz w:val="28"/>
+        </w:rPr>
+      </w:pPr>
+      <w:r>
+        <w:rPr>
+          <w:rFonts w:ascii="Times New Roman" w:hAnsi="Times New Roman" w:cs="Times New Roman"/>
+          <w:sz w:val="28"/>
+        </w:rPr>
+        <w:tab/>
+        <w:t>public static void main(String args[]) {</w:t>
+      </w:r>
+    </w:p>
+    <w:p>
+      <w:pPr>
+        <w:spacing w:after="0"/>
+        <w:rPr>
+          <w:rFonts w:ascii="Times New Roman" w:hAnsi="Times New Roman" w:cs="Times New Roman"/>
+          <w:sz w:val="28"/>
+        </w:rPr>
+      </w:pPr>
+      <w:r>
+        <w:rPr>
+          <w:rFonts w:ascii="Times New Roman" w:hAnsi="Times New Roman" w:cs="Times New Roman"/>
+          <w:sz w:val="28"/>
+        </w:rPr>
+        <w:tab/>
+        <w:t>A obj4 = new B();</w:t>
+      </w:r>
+      <w:r>
+        <w:rPr>
+          <w:rFonts w:ascii="Times New Roman" w:hAnsi="Times New Roman" w:cs="Times New Roman"/>
+          <w:sz w:val="28"/>
+        </w:rPr>
+        <w:tab/>
+        <w:t>// sub class object and interface reference.</w:t>
+      </w:r>
+      <w:r>
+        <w:rPr>
+          <w:rFonts w:ascii="Times New Roman" w:hAnsi="Times New Roman" w:cs="Times New Roman"/>
+          <w:sz w:val="28"/>
+        </w:rPr>
+        <w:tab/>
+        <w:t xml:space="preserve">Very Imp </w:t>
+      </w:r>
+      <w:r>
+        <w:rPr>
+          <w:rFonts w:ascii="Times New Roman" w:hAnsi="Times New Roman" w:cs="Times New Roman"/>
+          <w:sz w:val="28"/>
+        </w:rPr>
+        <w:tab/>
+      </w:r>
+      <w:r>
+        <w:rPr>
+          <w:rFonts w:ascii="Times New Roman" w:hAnsi="Times New Roman" w:cs="Times New Roman"/>
+          <w:sz w:val="28"/>
+        </w:rPr>
+        <w:tab/>
+      </w:r>
+    </w:p>
+    <w:p>
+      <w:pPr>
+        <w:spacing w:after="0"/>
+        <w:rPr>
+          <w:rFonts w:ascii="Times New Roman" w:hAnsi="Times New Roman" w:cs="Times New Roman"/>
+          <w:sz w:val="28"/>
+        </w:rPr>
+      </w:pPr>
+      <w:r>
+        <w:rPr>
+          <w:rFonts w:ascii="Times New Roman" w:hAnsi="Times New Roman" w:cs="Times New Roman"/>
+          <w:sz w:val="28"/>
+        </w:rPr>
+        <w:tab/>
+        <w:t>obj4.dis1();</w:t>
+      </w:r>
+    </w:p>
+    <w:p>
+      <w:pPr>
+        <w:spacing w:after="0"/>
+        <w:rPr>
+          <w:rFonts w:ascii="Times New Roman" w:hAnsi="Times New Roman" w:cs="Times New Roman"/>
+          <w:sz w:val="28"/>
+        </w:rPr>
+      </w:pPr>
+      <w:r>
+        <w:rPr>
+          <w:rFonts w:ascii="Times New Roman" w:hAnsi="Times New Roman" w:cs="Times New Roman"/>
+          <w:sz w:val="28"/>
+        </w:rPr>
+        <w:tab/>
+        <w:t>}</w:t>
+      </w:r>
+    </w:p>
+    <w:p>
+      <w:pPr>
+        <w:spacing w:after="0"/>
+        <w:rPr>
+          <w:rFonts w:ascii="Times New Roman" w:hAnsi="Times New Roman" w:cs="Times New Roman"/>
+          <w:sz w:val="28"/>
+        </w:rPr>
+      </w:pPr>
+      <w:r>
+        <w:rPr>
+          <w:rFonts w:ascii="Times New Roman" w:hAnsi="Times New Roman" w:cs="Times New Roman"/>
+          <w:sz w:val="28"/>
+        </w:rPr>
+        <w:t>}</w:t>
+      </w:r>
+      <w:r>
+        <w:rPr>
+          <w:rFonts w:ascii="Times New Roman" w:hAnsi="Times New Roman" w:cs="Times New Roman"/>
+          <w:sz w:val="28"/>
+        </w:rPr>
+        <w:tab/>
+      </w:r>
+    </w:p>
+    <w:p>
+      <w:pPr>
+        <w:spacing w:after="0"/>
+        <w:rPr>
+          <w:rFonts w:ascii="Times New Roman" w:hAnsi="Times New Roman" w:cs="Times New Roman"/>
+          <w:sz w:val="28"/>
+        </w:rPr>
+      </w:pPr>
+    </w:p>
+    <w:p>
+      <w:pPr>
+        <w:spacing w:after="0"/>
+        <w:rPr>
+          <w:rFonts w:ascii="Times New Roman" w:hAnsi="Times New Roman" w:cs="Times New Roman"/>
+          <w:sz w:val="28"/>
+        </w:rPr>
+      </w:pPr>
+      <w:r>
+        <w:rPr>
+          <w:rFonts w:ascii="Times New Roman" w:hAnsi="Times New Roman" w:cs="Times New Roman"/>
+          <w:b/>
+          <w:sz w:val="28"/>
+        </w:rPr>
+        <w:t xml:space="preserve">Abstraction </w:t>
+      </w:r>
+      <w:r>
+        <w:rPr>
+          <w:rFonts w:ascii="Times New Roman" w:hAnsi="Times New Roman" w:cs="Times New Roman"/>
+          <w:sz w:val="28"/>
+        </w:rPr>
+        <w:t xml:space="preserve">: Hiding the internal implementation without knowing background details. </w:t>
+      </w:r>
+    </w:p>
+    <w:p>
+      <w:pPr>
+        <w:spacing w:after="0"/>
+        <w:rPr>
+          <w:rFonts w:ascii="Times New Roman" w:hAnsi="Times New Roman" w:cs="Times New Roman"/>
+          <w:sz w:val="28"/>
+        </w:rPr>
+      </w:pPr>
+    </w:p>
+    <w:p>
+      <w:pPr>
+        <w:spacing w:after="0"/>
+        <w:rPr>
+          <w:rFonts w:ascii="Times New Roman" w:hAnsi="Times New Roman" w:cs="Times New Roman"/>
+          <w:sz w:val="28"/>
+        </w:rPr>
+      </w:pPr>
+    </w:p>
+    <w:p>
+      <w:pPr>
+        <w:spacing w:after="0"/>
+        <w:rPr>
+          <w:rFonts w:ascii="Times New Roman" w:hAnsi="Times New Roman" w:cs="Times New Roman"/>
+          <w:b/>
+          <w:sz w:val="28"/>
+        </w:rPr>
+      </w:pPr>
+      <w:r>
+        <w:rPr>
+          <w:rFonts w:ascii="Times New Roman" w:hAnsi="Times New Roman" w:cs="Times New Roman"/>
+          <w:b/>
+          <w:sz w:val="28"/>
+        </w:rPr>
+        <w:t xml:space="preserve">100% pure abstraction example </w:t>
+      </w:r>
+    </w:p>
+    <w:p>
+      <w:pPr>
+        <w:spacing w:after="0"/>
+        <w:rPr>
+          <w:rFonts w:ascii="Times New Roman" w:hAnsi="Times New Roman" w:cs="Times New Roman"/>
+          <w:sz w:val="28"/>
+        </w:rPr>
+      </w:pPr>
+    </w:p>
+    <w:p>
+      <w:pPr>
+        <w:spacing w:after="0"/>
+        <w:rPr>
+          <w:rFonts w:ascii="Times New Roman" w:hAnsi="Times New Roman" w:cs="Times New Roman"/>
+          <w:sz w:val="28"/>
+        </w:rPr>
+      </w:pPr>
+      <w:r>
+        <w:rPr>
+          <w:rFonts w:ascii="Times New Roman" w:hAnsi="Times New Roman" w:cs="Times New Roman"/>
+          <w:sz w:val="28"/>
+        </w:rPr>
+        <w:t>interface A {</w:t>
+      </w:r>
+    </w:p>
+    <w:p>
+      <w:pPr>
+        <w:spacing w:after="0"/>
+        <w:rPr>
+          <w:rFonts w:ascii="Times New Roman" w:hAnsi="Times New Roman" w:cs="Times New Roman"/>
+          <w:sz w:val="28"/>
+        </w:rPr>
+      </w:pPr>
+      <w:r>
+        <w:rPr>
+          <w:rFonts w:ascii="Times New Roman" w:hAnsi="Times New Roman" w:cs="Times New Roman"/>
+          <w:sz w:val="28"/>
+        </w:rPr>
+        <w:tab/>
+        <w:t>int add(int x, int y);</w:t>
+      </w:r>
+    </w:p>
+    <w:p>
+      <w:pPr>
+        <w:spacing w:after="0"/>
+        <w:rPr>
+          <w:rFonts w:ascii="Times New Roman" w:hAnsi="Times New Roman" w:cs="Times New Roman"/>
+          <w:sz w:val="28"/>
+        </w:rPr>
+      </w:pPr>
+      <w:r>
+        <w:rPr>
+          <w:rFonts w:ascii="Times New Roman" w:hAnsi="Times New Roman" w:cs="Times New Roman"/>
+          <w:sz w:val="28"/>
+        </w:rPr>
+        <w:t>}</w:t>
+      </w:r>
+    </w:p>
+    <w:p>
+      <w:pPr>
+        <w:spacing w:after="0"/>
+        <w:rPr>
+          <w:rFonts w:ascii="Times New Roman" w:hAnsi="Times New Roman" w:cs="Times New Roman"/>
+          <w:sz w:val="28"/>
+        </w:rPr>
+      </w:pPr>
+      <w:r>
+        <w:rPr>
+          <w:rFonts w:ascii="Times New Roman" w:hAnsi="Times New Roman" w:cs="Times New Roman"/>
+          <w:sz w:val="28"/>
+        </w:rPr>
+        <w:t>interface B {</w:t>
+      </w:r>
+    </w:p>
+    <w:p>
+      <w:pPr>
+        <w:spacing w:after="0"/>
+        <w:rPr>
+          <w:rFonts w:ascii="Times New Roman" w:hAnsi="Times New Roman" w:cs="Times New Roman"/>
+          <w:sz w:val="28"/>
+        </w:rPr>
+      </w:pPr>
+      <w:r>
+        <w:rPr>
+          <w:rFonts w:ascii="Times New Roman" w:hAnsi="Times New Roman" w:cs="Times New Roman"/>
+          <w:sz w:val="28"/>
+        </w:rPr>
+        <w:tab/>
+        <w:t>int sub(int x, int y);</w:t>
+      </w:r>
+    </w:p>
+    <w:p>
+      <w:pPr>
+        <w:spacing w:after="0"/>
+        <w:rPr>
+          <w:rFonts w:ascii="Times New Roman" w:hAnsi="Times New Roman" w:cs="Times New Roman"/>
+          <w:sz w:val="28"/>
+        </w:rPr>
+      </w:pPr>
+      <w:r>
+        <w:rPr>
+          <w:rFonts w:ascii="Times New Roman" w:hAnsi="Times New Roman" w:cs="Times New Roman"/>
+          <w:sz w:val="28"/>
+        </w:rPr>
+        <w:t xml:space="preserve">} </w:t>
+      </w:r>
+    </w:p>
+    <w:p>
+      <w:pPr>
+        <w:spacing w:after="0"/>
+        <w:rPr>
+          <w:rFonts w:ascii="Times New Roman" w:hAnsi="Times New Roman" w:cs="Times New Roman"/>
+          <w:sz w:val="28"/>
+        </w:rPr>
+      </w:pPr>
+      <w:r>
+        <w:rPr>
+          <w:rFonts w:ascii="Times New Roman" w:hAnsi="Times New Roman" w:cs="Times New Roman"/>
+          <w:sz w:val="28"/>
+        </w:rPr>
+        <w:t>class Server implements A,B{</w:t>
+      </w:r>
+    </w:p>
+    <w:p>
+      <w:pPr>
+        <w:spacing w:after="0"/>
+        <w:rPr>
+          <w:rFonts w:ascii="Times New Roman" w:hAnsi="Times New Roman" w:cs="Times New Roman"/>
+          <w:sz w:val="28"/>
+        </w:rPr>
+      </w:pPr>
+      <w:r>
+        <w:rPr>
+          <w:rFonts w:ascii="Times New Roman" w:hAnsi="Times New Roman" w:cs="Times New Roman"/>
+          <w:sz w:val="28"/>
+        </w:rPr>
+        <w:tab/>
+        <w:t>public int add(int x, int y) {</w:t>
+      </w:r>
+    </w:p>
+    <w:p>
+      <w:pPr>
+        <w:spacing w:after="0"/>
+        <w:rPr>
+          <w:rFonts w:ascii="Times New Roman" w:hAnsi="Times New Roman" w:cs="Times New Roman"/>
+          <w:sz w:val="28"/>
+        </w:rPr>
+      </w:pPr>
+      <w:r>
+        <w:rPr>
+          <w:rFonts w:ascii="Times New Roman" w:hAnsi="Times New Roman" w:cs="Times New Roman"/>
+          <w:sz w:val="28"/>
+        </w:rPr>
+        <w:tab/>
+      </w:r>
+      <w:r>
+        <w:rPr>
+          <w:rFonts w:ascii="Times New Roman" w:hAnsi="Times New Roman" w:cs="Times New Roman"/>
+          <w:sz w:val="28"/>
+        </w:rPr>
+        <w:tab/>
+        <w:t>return x+y;</w:t>
+      </w:r>
+    </w:p>
+    <w:p>
+      <w:pPr>
+        <w:spacing w:after="0"/>
+        <w:rPr>
+          <w:rFonts w:ascii="Times New Roman" w:hAnsi="Times New Roman" w:cs="Times New Roman"/>
+          <w:sz w:val="28"/>
+        </w:rPr>
+      </w:pPr>
+      <w:r>
+        <w:rPr>
+          <w:rFonts w:ascii="Times New Roman" w:hAnsi="Times New Roman" w:cs="Times New Roman"/>
+          <w:sz w:val="28"/>
+        </w:rPr>
+        <w:tab/>
+        <w:t>}</w:t>
+      </w:r>
+    </w:p>
+    <w:p>
+      <w:pPr>
+        <w:spacing w:after="0"/>
+        <w:rPr>
+          <w:rFonts w:ascii="Times New Roman" w:hAnsi="Times New Roman" w:cs="Times New Roman"/>
+          <w:sz w:val="28"/>
+        </w:rPr>
+      </w:pPr>
+      <w:r>
+        <w:rPr>
+          <w:rFonts w:ascii="Times New Roman" w:hAnsi="Times New Roman" w:cs="Times New Roman"/>
+          <w:sz w:val="28"/>
+        </w:rPr>
+        <w:tab/>
+        <w:t>public int sub(int x, int y) {</w:t>
+      </w:r>
+    </w:p>
+    <w:p>
+      <w:pPr>
+        <w:spacing w:after="0"/>
+        <w:rPr>
+          <w:rFonts w:ascii="Times New Roman" w:hAnsi="Times New Roman" w:cs="Times New Roman"/>
+          <w:sz w:val="28"/>
+        </w:rPr>
+      </w:pPr>
+      <w:r>
+        <w:rPr>
+          <w:rFonts w:ascii="Times New Roman" w:hAnsi="Times New Roman" w:cs="Times New Roman"/>
+          <w:sz w:val="28"/>
+        </w:rPr>
+        <w:tab/>
+      </w:r>
+      <w:r>
+        <w:rPr>
+          <w:rFonts w:ascii="Times New Roman" w:hAnsi="Times New Roman" w:cs="Times New Roman"/>
+          <w:sz w:val="28"/>
+        </w:rPr>
+        <w:tab/>
+        <w:t>return x-y;</w:t>
+      </w:r>
+    </w:p>
+    <w:p>
+      <w:pPr>
+        <w:spacing w:after="0"/>
+        <w:rPr>
+          <w:rFonts w:ascii="Times New Roman" w:hAnsi="Times New Roman" w:cs="Times New Roman"/>
+          <w:sz w:val="28"/>
+        </w:rPr>
+      </w:pPr>
+      <w:r>
+        <w:rPr>
+          <w:rFonts w:ascii="Times New Roman" w:hAnsi="Times New Roman" w:cs="Times New Roman"/>
+          <w:sz w:val="28"/>
+        </w:rPr>
+        <w:tab/>
+        <w:t>}</w:t>
+      </w:r>
+    </w:p>
+    <w:p>
+      <w:pPr>
+        <w:spacing w:after="0"/>
+        <w:rPr>
+          <w:rFonts w:ascii="Times New Roman" w:hAnsi="Times New Roman" w:cs="Times New Roman"/>
+          <w:sz w:val="28"/>
+        </w:rPr>
+      </w:pPr>
+      <w:r>
+        <w:rPr>
+          <w:rFonts w:ascii="Times New Roman" w:hAnsi="Times New Roman" w:cs="Times New Roman"/>
+          <w:sz w:val="28"/>
+        </w:rPr>
+        <w:tab/>
+        <w:t>public void ownMethod() {</w:t>
+      </w:r>
+    </w:p>
+    <w:p>
+      <w:pPr>
+        <w:spacing w:after="0"/>
+        <w:rPr>
+          <w:rFonts w:ascii="Times New Roman" w:hAnsi="Times New Roman" w:cs="Times New Roman"/>
+          <w:sz w:val="28"/>
+        </w:rPr>
+      </w:pPr>
+      <w:r>
+        <w:rPr>
+          <w:rFonts w:ascii="Times New Roman" w:hAnsi="Times New Roman" w:cs="Times New Roman"/>
+          <w:sz w:val="28"/>
+        </w:rPr>
+        <w:tab/>
+      </w:r>
+      <w:r>
+        <w:rPr>
+          <w:rFonts w:ascii="Times New Roman" w:hAnsi="Times New Roman" w:cs="Times New Roman"/>
+          <w:sz w:val="28"/>
+        </w:rPr>
+        <w:tab/>
+        <w:t>System.out.println("Own method");</w:t>
+      </w:r>
+    </w:p>
+    <w:p>
+      <w:pPr>
+        <w:spacing w:after="0"/>
+        <w:rPr>
+          <w:rFonts w:ascii="Times New Roman" w:hAnsi="Times New Roman" w:cs="Times New Roman"/>
+          <w:sz w:val="28"/>
+        </w:rPr>
+      </w:pPr>
+      <w:r>
+        <w:rPr>
+          <w:rFonts w:ascii="Times New Roman" w:hAnsi="Times New Roman" w:cs="Times New Roman"/>
+          <w:sz w:val="28"/>
+        </w:rPr>
+        <w:tab/>
+        <w:t>}</w:t>
+      </w:r>
+    </w:p>
+    <w:p>
+      <w:pPr>
+        <w:spacing w:after="0"/>
+        <w:rPr>
+          <w:rFonts w:ascii="Times New Roman" w:hAnsi="Times New Roman" w:cs="Times New Roman"/>
+          <w:sz w:val="28"/>
+        </w:rPr>
+      </w:pPr>
+      <w:r>
+        <w:rPr>
+          <w:rFonts w:ascii="Times New Roman" w:hAnsi="Times New Roman" w:cs="Times New Roman"/>
+          <w:sz w:val="28"/>
+        </w:rPr>
+        <w:t>}</w:t>
+      </w:r>
+    </w:p>
+    <w:p>
+      <w:pPr>
+        <w:spacing w:after="0"/>
+        <w:rPr>
+          <w:rFonts w:ascii="Times New Roman" w:hAnsi="Times New Roman" w:cs="Times New Roman"/>
+          <w:sz w:val="28"/>
+        </w:rPr>
+      </w:pPr>
+      <w:r>
+        <w:rPr>
+          <w:rFonts w:ascii="Times New Roman" w:hAnsi="Times New Roman" w:cs="Times New Roman"/>
+          <w:sz w:val="28"/>
+        </w:rPr>
+        <w:t>class Demo {</w:t>
+      </w:r>
+    </w:p>
+    <w:p>
+      <w:pPr>
+        <w:spacing w:after="0"/>
+        <w:rPr>
+          <w:rFonts w:ascii="Times New Roman" w:hAnsi="Times New Roman" w:cs="Times New Roman"/>
+          <w:sz w:val="28"/>
+        </w:rPr>
+      </w:pPr>
+      <w:r>
+        <w:rPr>
+          <w:rFonts w:ascii="Times New Roman" w:hAnsi="Times New Roman" w:cs="Times New Roman"/>
+          <w:sz w:val="28"/>
+        </w:rPr>
+        <w:lastRenderedPageBreak/>
+        <w:tab/>
+        <w:t>public static void main(String args[]) {</w:t>
+      </w:r>
+    </w:p>
+    <w:p>
+      <w:pPr>
+        <w:spacing w:after="0"/>
+        <w:rPr>
+          <w:rFonts w:ascii="Times New Roman" w:hAnsi="Times New Roman" w:cs="Times New Roman"/>
+          <w:sz w:val="28"/>
+        </w:rPr>
+      </w:pPr>
+      <w:r>
+        <w:rPr>
+          <w:rFonts w:ascii="Times New Roman" w:hAnsi="Times New Roman" w:cs="Times New Roman"/>
+          <w:sz w:val="28"/>
+        </w:rPr>
+        <w:tab/>
+        <w:t>Server s = new Server();</w:t>
+      </w:r>
+    </w:p>
+    <w:p>
+      <w:pPr>
+        <w:spacing w:after="0"/>
+        <w:rPr>
+          <w:rFonts w:ascii="Times New Roman" w:hAnsi="Times New Roman" w:cs="Times New Roman"/>
+          <w:sz w:val="28"/>
+        </w:rPr>
+      </w:pPr>
+      <w:r>
+        <w:rPr>
+          <w:rFonts w:ascii="Times New Roman" w:hAnsi="Times New Roman" w:cs="Times New Roman"/>
+          <w:sz w:val="28"/>
+        </w:rPr>
+        <w:tab/>
+        <w:t>System.out.println(s.add(10,20));</w:t>
+      </w:r>
+    </w:p>
+    <w:p>
+      <w:pPr>
+        <w:spacing w:after="0"/>
+        <w:rPr>
+          <w:rFonts w:ascii="Times New Roman" w:hAnsi="Times New Roman" w:cs="Times New Roman"/>
+          <w:sz w:val="28"/>
+        </w:rPr>
+      </w:pPr>
+      <w:r>
+        <w:rPr>
+          <w:rFonts w:ascii="Times New Roman" w:hAnsi="Times New Roman" w:cs="Times New Roman"/>
+          <w:sz w:val="28"/>
+        </w:rPr>
+        <w:tab/>
+        <w:t>System.out.println(s.sub(10,20));</w:t>
+      </w:r>
+    </w:p>
+    <w:p>
+      <w:pPr>
+        <w:spacing w:after="0"/>
+        <w:rPr>
+          <w:rFonts w:ascii="Times New Roman" w:hAnsi="Times New Roman" w:cs="Times New Roman"/>
+          <w:sz w:val="28"/>
+        </w:rPr>
+      </w:pPr>
+      <w:r>
+        <w:rPr>
+          <w:rFonts w:ascii="Times New Roman" w:hAnsi="Times New Roman" w:cs="Times New Roman"/>
+          <w:sz w:val="28"/>
+        </w:rPr>
+        <w:tab/>
+        <w:t>s.ownMethod();</w:t>
+      </w:r>
+    </w:p>
+    <w:p>
+      <w:pPr>
+        <w:spacing w:after="0"/>
+        <w:rPr>
+          <w:rFonts w:ascii="Times New Roman" w:hAnsi="Times New Roman" w:cs="Times New Roman"/>
+          <w:sz w:val="28"/>
+        </w:rPr>
+      </w:pPr>
+      <w:r>
+        <w:rPr>
+          <w:rFonts w:ascii="Times New Roman" w:hAnsi="Times New Roman" w:cs="Times New Roman"/>
+          <w:sz w:val="28"/>
+        </w:rPr>
+        <w:tab/>
+      </w:r>
+      <w:r>
+        <w:rPr>
+          <w:rFonts w:ascii="Times New Roman" w:hAnsi="Times New Roman" w:cs="Times New Roman"/>
+          <w:sz w:val="28"/>
+          <w:highlight w:val="yellow"/>
+        </w:rPr>
+        <w:t>A obj1 = new Server();</w:t>
+      </w:r>
+      <w:r>
+        <w:rPr>
+          <w:rFonts w:ascii="Times New Roman" w:hAnsi="Times New Roman" w:cs="Times New Roman"/>
+          <w:sz w:val="28"/>
+        </w:rPr>
+        <w:tab/>
+      </w:r>
+      <w:r>
+        <w:rPr>
+          <w:rFonts w:ascii="Times New Roman" w:hAnsi="Times New Roman" w:cs="Times New Roman"/>
+          <w:sz w:val="28"/>
+        </w:rPr>
+        <w:tab/>
+        <w:t xml:space="preserve">Run time polymorphism </w:t>
+      </w:r>
+    </w:p>
+    <w:p>
+      <w:pPr>
+        <w:spacing w:after="0"/>
+        <w:rPr>
+          <w:rFonts w:ascii="Times New Roman" w:hAnsi="Times New Roman" w:cs="Times New Roman"/>
+          <w:sz w:val="28"/>
+        </w:rPr>
+      </w:pPr>
+      <w:r>
+        <w:rPr>
+          <w:rFonts w:ascii="Times New Roman" w:hAnsi="Times New Roman" w:cs="Times New Roman"/>
+          <w:sz w:val="28"/>
+        </w:rPr>
+        <w:tab/>
+        <w:t>System.out.println(obj1.add(10,20));</w:t>
+      </w:r>
+    </w:p>
+    <w:p>
+      <w:pPr>
+        <w:spacing w:after="0"/>
+        <w:rPr>
+          <w:rFonts w:ascii="Times New Roman" w:hAnsi="Times New Roman" w:cs="Times New Roman"/>
+          <w:sz w:val="28"/>
+        </w:rPr>
+      </w:pPr>
+      <w:r>
+        <w:rPr>
+          <w:rFonts w:ascii="Times New Roman" w:hAnsi="Times New Roman" w:cs="Times New Roman"/>
+          <w:sz w:val="28"/>
+        </w:rPr>
+        <w:tab/>
+        <w:t>//System.out.println(obj1.sub(10,20));</w:t>
+      </w:r>
+    </w:p>
+    <w:p>
+      <w:pPr>
+        <w:spacing w:after="0"/>
+        <w:rPr>
+          <w:rFonts w:ascii="Times New Roman" w:hAnsi="Times New Roman" w:cs="Times New Roman"/>
+          <w:sz w:val="28"/>
+        </w:rPr>
+      </w:pPr>
+    </w:p>
+    <w:p>
+      <w:pPr>
+        <w:spacing w:after="0"/>
+        <w:rPr>
+          <w:rFonts w:ascii="Times New Roman" w:hAnsi="Times New Roman" w:cs="Times New Roman"/>
+          <w:sz w:val="28"/>
+        </w:rPr>
+      </w:pPr>
+      <w:r>
+        <w:rPr>
+          <w:rFonts w:ascii="Times New Roman" w:hAnsi="Times New Roman" w:cs="Times New Roman"/>
+          <w:sz w:val="28"/>
+        </w:rPr>
+        <w:tab/>
+      </w:r>
+      <w:r>
+        <w:rPr>
+          <w:rFonts w:ascii="Times New Roman" w:hAnsi="Times New Roman" w:cs="Times New Roman"/>
+          <w:sz w:val="28"/>
+          <w:highlight w:val="yellow"/>
+        </w:rPr>
+        <w:t>B obj2 = new Server();</w:t>
+      </w:r>
+      <w:r>
+        <w:rPr>
+          <w:rFonts w:ascii="Times New Roman" w:hAnsi="Times New Roman" w:cs="Times New Roman"/>
+          <w:sz w:val="28"/>
+        </w:rPr>
+        <w:tab/>
+      </w:r>
+      <w:r>
+        <w:rPr>
+          <w:rFonts w:ascii="Times New Roman" w:hAnsi="Times New Roman" w:cs="Times New Roman"/>
+          <w:sz w:val="28"/>
+        </w:rPr>
+        <w:tab/>
+      </w:r>
+      <w:r>
+        <w:rPr>
+          <w:rFonts w:ascii="Times New Roman" w:hAnsi="Times New Roman" w:cs="Times New Roman"/>
+          <w:sz w:val="28"/>
+        </w:rPr>
+        <w:t>Run time polymorphism</w:t>
+      </w:r>
+    </w:p>
+    <w:p>
+      <w:pPr>
+        <w:spacing w:after="0"/>
+        <w:rPr>
+          <w:rFonts w:ascii="Times New Roman" w:hAnsi="Times New Roman" w:cs="Times New Roman"/>
+          <w:sz w:val="28"/>
+        </w:rPr>
+      </w:pPr>
+      <w:r>
+        <w:rPr>
+          <w:rFonts w:ascii="Times New Roman" w:hAnsi="Times New Roman" w:cs="Times New Roman"/>
+          <w:sz w:val="28"/>
+        </w:rPr>
+        <w:tab/>
+        <w:t>//System.out.println(obj2.add(10,20));</w:t>
+      </w:r>
+    </w:p>
+    <w:p>
+      <w:pPr>
+        <w:spacing w:after="0"/>
+        <w:rPr>
+          <w:rFonts w:ascii="Times New Roman" w:hAnsi="Times New Roman" w:cs="Times New Roman"/>
+          <w:sz w:val="28"/>
+        </w:rPr>
+      </w:pPr>
+      <w:r>
+        <w:rPr>
+          <w:rFonts w:ascii="Times New Roman" w:hAnsi="Times New Roman" w:cs="Times New Roman"/>
+          <w:sz w:val="28"/>
+        </w:rPr>
+        <w:tab/>
+        <w:t>System.out.println(obj2.sub(10,20));</w:t>
+      </w:r>
+    </w:p>
+    <w:p>
+      <w:pPr>
+        <w:spacing w:after="0"/>
+        <w:rPr>
+          <w:rFonts w:ascii="Times New Roman" w:hAnsi="Times New Roman" w:cs="Times New Roman"/>
+          <w:sz w:val="28"/>
+        </w:rPr>
+      </w:pPr>
+      <w:r>
+        <w:rPr>
+          <w:rFonts w:ascii="Times New Roman" w:hAnsi="Times New Roman" w:cs="Times New Roman"/>
+          <w:sz w:val="28"/>
+        </w:rPr>
+        <w:tab/>
+      </w:r>
+      <w:r>
+        <w:rPr>
+          <w:rFonts w:ascii="Times New Roman" w:hAnsi="Times New Roman" w:cs="Times New Roman"/>
+          <w:sz w:val="28"/>
+        </w:rPr>
+        <w:tab/>
+      </w:r>
+    </w:p>
+    <w:p>
+      <w:pPr>
+        <w:spacing w:after="0"/>
+        <w:rPr>
+          <w:rFonts w:ascii="Times New Roman" w:hAnsi="Times New Roman" w:cs="Times New Roman"/>
+          <w:sz w:val="28"/>
+        </w:rPr>
+      </w:pPr>
+      <w:r>
+        <w:rPr>
+          <w:rFonts w:ascii="Times New Roman" w:hAnsi="Times New Roman" w:cs="Times New Roman"/>
+          <w:sz w:val="28"/>
+        </w:rPr>
+        <w:tab/>
+        <w:t>}</w:t>
+      </w:r>
+    </w:p>
+    <w:p>
+      <w:pPr>
+        <w:spacing w:after="0"/>
+        <w:rPr>
+          <w:rFonts w:ascii="Times New Roman" w:hAnsi="Times New Roman" w:cs="Times New Roman"/>
+          <w:sz w:val="28"/>
+        </w:rPr>
+      </w:pPr>
+      <w:r>
+        <w:rPr>
+          <w:rFonts w:ascii="Times New Roman" w:hAnsi="Times New Roman" w:cs="Times New Roman"/>
+          <w:sz w:val="28"/>
+        </w:rPr>
+        <w:t>}</w:t>
+      </w:r>
+      <w:r>
+        <w:rPr>
+          <w:rFonts w:ascii="Times New Roman" w:hAnsi="Times New Roman" w:cs="Times New Roman"/>
+          <w:sz w:val="28"/>
+        </w:rPr>
+        <w:tab/>
+      </w:r>
+    </w:p>
+    <w:p>
+      <w:pPr>
+        <w:spacing w:after="0"/>
+        <w:rPr>
+          <w:rFonts w:ascii="Times New Roman" w:hAnsi="Times New Roman" w:cs="Times New Roman"/>
+          <w:sz w:val="28"/>
+        </w:rPr>
+      </w:pPr>
+    </w:p>
+    <w:p>
+      <w:pPr>
+        <w:spacing w:after="0"/>
+        <w:rPr>
+          <w:rFonts w:ascii="Times New Roman" w:hAnsi="Times New Roman" w:cs="Times New Roman"/>
+          <w:b/>
+          <w:sz w:val="28"/>
+        </w:rPr>
+      </w:pPr>
+      <w:r>
+        <w:rPr>
+          <w:rFonts w:ascii="Times New Roman" w:hAnsi="Times New Roman" w:cs="Times New Roman"/>
+          <w:b/>
+          <w:sz w:val="28"/>
+        </w:rPr>
+        <w:t>packages :</w:t>
+      </w:r>
+    </w:p>
+    <w:p>
+      <w:pPr>
+        <w:spacing w:after="0"/>
+        <w:rPr>
+          <w:rFonts w:ascii="Times New Roman" w:hAnsi="Times New Roman" w:cs="Times New Roman"/>
+          <w:sz w:val="28"/>
+        </w:rPr>
+      </w:pPr>
+    </w:p>
+    <w:p>
+      <w:pPr>
+        <w:spacing w:after="0"/>
+        <w:rPr>
+          <w:rFonts w:ascii="Times New Roman" w:hAnsi="Times New Roman" w:cs="Times New Roman"/>
+          <w:sz w:val="28"/>
+        </w:rPr>
+      </w:pPr>
+      <w:r>
+        <w:rPr>
+          <w:rFonts w:ascii="Times New Roman" w:hAnsi="Times New Roman" w:cs="Times New Roman"/>
+          <w:sz w:val="28"/>
+        </w:rPr>
+        <w:t xml:space="preserve">package is a collection of classes and interfaces. </w:t>
+      </w:r>
+    </w:p>
+    <w:p>
+      <w:pPr>
+        <w:spacing w:after="0"/>
+        <w:rPr>
+          <w:rFonts w:ascii="Times New Roman" w:hAnsi="Times New Roman" w:cs="Times New Roman"/>
+          <w:sz w:val="28"/>
+        </w:rPr>
+      </w:pPr>
+    </w:p>
+    <w:p>
+      <w:pPr>
+        <w:spacing w:after="0"/>
+        <w:rPr>
+          <w:rFonts w:ascii="Times New Roman" w:hAnsi="Times New Roman" w:cs="Times New Roman"/>
+          <w:sz w:val="28"/>
+        </w:rPr>
+      </w:pPr>
+      <w:r>
+        <w:rPr>
+          <w:rFonts w:ascii="Times New Roman" w:hAnsi="Times New Roman" w:cs="Times New Roman"/>
+          <w:sz w:val="28"/>
+        </w:rPr>
+        <w:t xml:space="preserve">2 types </w:t>
+      </w:r>
+    </w:p>
+    <w:p>
+      <w:pPr>
+        <w:pStyle w:val="ListParagraph"/>
+        <w:numPr>
+          <w:ilvl w:val="0"/>
+          <w:numId w:val="49"/>
+        </w:numPr>
+        <w:spacing w:after="0"/>
+        <w:rPr>
+          <w:rFonts w:ascii="Times New Roman" w:hAnsi="Times New Roman" w:cs="Times New Roman"/>
+          <w:sz w:val="28"/>
+        </w:rPr>
+      </w:pPr>
+      <w:r>
+        <w:rPr>
+          <w:rFonts w:ascii="Times New Roman" w:hAnsi="Times New Roman" w:cs="Times New Roman"/>
+          <w:sz w:val="28"/>
+        </w:rPr>
+        <w:t xml:space="preserve">User-defined package </w:t>
+      </w:r>
+    </w:p>
+    <w:p>
+      <w:pPr>
+        <w:pStyle w:val="ListParagraph"/>
+        <w:numPr>
+          <w:ilvl w:val="0"/>
+          <w:numId w:val="49"/>
+        </w:numPr>
+        <w:spacing w:after="0"/>
+        <w:rPr>
+          <w:rFonts w:ascii="Times New Roman" w:hAnsi="Times New Roman" w:cs="Times New Roman"/>
+          <w:sz w:val="28"/>
+        </w:rPr>
+      </w:pPr>
+      <w:r>
+        <w:rPr>
+          <w:rFonts w:ascii="Times New Roman" w:hAnsi="Times New Roman" w:cs="Times New Roman"/>
+          <w:sz w:val="28"/>
+        </w:rPr>
+        <w:t xml:space="preserve">Pre-defined package </w:t>
+      </w:r>
+    </w:p>
+    <w:p>
+      <w:pPr>
+        <w:spacing w:after="0"/>
+        <w:rPr>
+          <w:rFonts w:ascii="Times New Roman" w:hAnsi="Times New Roman" w:cs="Times New Roman"/>
+          <w:sz w:val="28"/>
+        </w:rPr>
+      </w:pPr>
+    </w:p>
+    <w:p>
+      <w:pPr>
+        <w:spacing w:after="0"/>
+        <w:rPr>
+          <w:rFonts w:ascii="Times New Roman" w:hAnsi="Times New Roman" w:cs="Times New Roman"/>
+          <w:sz w:val="28"/>
+        </w:rPr>
+      </w:pPr>
+    </w:p>
+    <w:p>
+      <w:pPr>
+        <w:spacing w:after="0"/>
+        <w:ind w:left="2880"/>
+        <w:rPr>
+          <w:rFonts w:ascii="Times New Roman" w:hAnsi="Times New Roman" w:cs="Times New Roman"/>
+          <w:sz w:val="28"/>
+        </w:rPr>
+      </w:pPr>
+      <w:r>
+        <w:rPr>
+          <w:rFonts w:ascii="Times New Roman" w:hAnsi="Times New Roman" w:cs="Times New Roman"/>
+          <w:sz w:val="28"/>
+        </w:rPr>
+        <w:t xml:space="preserve">Education </w:t>
+      </w:r>
+    </w:p>
+    <w:p>
+      <w:pPr>
+        <w:spacing w:after="0"/>
+        <w:rPr>
+          <w:rFonts w:ascii="Times New Roman" w:hAnsi="Times New Roman" w:cs="Times New Roman"/>
+          <w:sz w:val="28"/>
+        </w:rPr>
+      </w:pPr>
+    </w:p>
+    <w:p>
+      <w:pPr>
+        <w:spacing w:after="0"/>
+        <w:rPr>
+          <w:rFonts w:ascii="Times New Roman" w:hAnsi="Times New Roman" w:cs="Times New Roman"/>
+          <w:sz w:val="28"/>
+        </w:rPr>
+      </w:pPr>
+      <w:r>
+        <w:rPr>
+          <w:rFonts w:ascii="Times New Roman" w:hAnsi="Times New Roman" w:cs="Times New Roman"/>
+          <w:sz w:val="28"/>
+        </w:rPr>
+        <w:t>School</w:t>
+      </w:r>
+      <w:r>
+        <w:rPr>
+          <w:rFonts w:ascii="Times New Roman" w:hAnsi="Times New Roman" w:cs="Times New Roman"/>
+          <w:sz w:val="28"/>
+        </w:rPr>
+        <w:tab/>
+      </w:r>
+      <w:r>
+        <w:rPr>
+          <w:rFonts w:ascii="Times New Roman" w:hAnsi="Times New Roman" w:cs="Times New Roman"/>
+          <w:sz w:val="28"/>
+        </w:rPr>
+        <w:tab/>
+      </w:r>
+      <w:r>
+        <w:rPr>
+          <w:rFonts w:ascii="Times New Roman" w:hAnsi="Times New Roman" w:cs="Times New Roman"/>
+          <w:sz w:val="28"/>
+        </w:rPr>
+        <w:tab/>
+        <w:t>College</w:t>
+      </w:r>
+      <w:r>
+        <w:rPr>
+          <w:rFonts w:ascii="Times New Roman" w:hAnsi="Times New Roman" w:cs="Times New Roman"/>
+          <w:sz w:val="28"/>
+        </w:rPr>
+        <w:tab/>
+      </w:r>
+      <w:r>
+        <w:rPr>
+          <w:rFonts w:ascii="Times New Roman" w:hAnsi="Times New Roman" w:cs="Times New Roman"/>
+          <w:sz w:val="28"/>
+        </w:rPr>
+        <w:tab/>
+      </w:r>
+      <w:r>
+        <w:rPr>
+          <w:rFonts w:ascii="Times New Roman" w:hAnsi="Times New Roman" w:cs="Times New Roman"/>
+          <w:sz w:val="28"/>
+        </w:rPr>
+        <w:tab/>
+        <w:t xml:space="preserve">Pg </w:t>
+      </w:r>
+    </w:p>
+    <w:p>
+      <w:pPr>
+        <w:spacing w:after="0"/>
+        <w:rPr>
+          <w:rFonts w:ascii="Times New Roman" w:hAnsi="Times New Roman" w:cs="Times New Roman"/>
+          <w:sz w:val="28"/>
+        </w:rPr>
+      </w:pPr>
+    </w:p>
+    <w:p>
+      <w:pPr>
+        <w:spacing w:after="0"/>
+        <w:rPr>
+          <w:rFonts w:ascii="Times New Roman" w:hAnsi="Times New Roman" w:cs="Times New Roman"/>
+          <w:sz w:val="28"/>
+        </w:rPr>
+      </w:pPr>
+      <w:r>
+        <w:rPr>
+          <w:rFonts w:ascii="Times New Roman" w:hAnsi="Times New Roman" w:cs="Times New Roman"/>
+          <w:sz w:val="28"/>
+        </w:rPr>
+        <w:t xml:space="preserve">Attendance </w:t>
+      </w:r>
+      <w:r>
+        <w:rPr>
+          <w:rFonts w:ascii="Times New Roman" w:hAnsi="Times New Roman" w:cs="Times New Roman"/>
+          <w:sz w:val="28"/>
+        </w:rPr>
+        <w:tab/>
+      </w:r>
+      <w:r>
+        <w:rPr>
+          <w:rFonts w:ascii="Times New Roman" w:hAnsi="Times New Roman" w:cs="Times New Roman"/>
+          <w:sz w:val="28"/>
+        </w:rPr>
+        <w:tab/>
+      </w:r>
+      <w:r>
+        <w:rPr>
+          <w:rFonts w:ascii="Times New Roman" w:hAnsi="Times New Roman" w:cs="Times New Roman"/>
+          <w:sz w:val="28"/>
+        </w:rPr>
+        <w:tab/>
+      </w:r>
+      <w:r>
+        <w:rPr>
+          <w:rFonts w:ascii="Times New Roman" w:hAnsi="Times New Roman" w:cs="Times New Roman"/>
+          <w:sz w:val="28"/>
+        </w:rPr>
+        <w:t>Attendance</w:t>
+      </w:r>
+      <w:r>
+        <w:rPr>
+          <w:rFonts w:ascii="Times New Roman" w:hAnsi="Times New Roman" w:cs="Times New Roman"/>
+          <w:sz w:val="28"/>
+        </w:rPr>
+        <w:tab/>
+      </w:r>
+      <w:r>
+        <w:rPr>
+          <w:rFonts w:ascii="Times New Roman" w:hAnsi="Times New Roman" w:cs="Times New Roman"/>
+          <w:sz w:val="28"/>
+        </w:rPr>
+        <w:tab/>
+      </w:r>
+      <w:r>
+        <w:rPr>
+          <w:rFonts w:ascii="Times New Roman" w:hAnsi="Times New Roman" w:cs="Times New Roman"/>
+          <w:sz w:val="28"/>
+        </w:rPr>
+        <w:tab/>
+      </w:r>
+      <w:r>
+        <w:rPr>
+          <w:rFonts w:ascii="Times New Roman" w:hAnsi="Times New Roman" w:cs="Times New Roman"/>
+          <w:sz w:val="28"/>
+        </w:rPr>
+        <w:t>Attendance</w:t>
+      </w:r>
+    </w:p>
+    <w:p>
+      <w:pPr>
+        <w:spacing w:after="0"/>
+        <w:rPr>
+          <w:rFonts w:ascii="Times New Roman" w:hAnsi="Times New Roman" w:cs="Times New Roman"/>
+          <w:sz w:val="28"/>
+        </w:rPr>
+      </w:pPr>
+    </w:p>
+    <w:p>
+      <w:pPr>
+        <w:spacing w:after="0"/>
+        <w:rPr>
+          <w:rFonts w:ascii="Times New Roman" w:hAnsi="Times New Roman" w:cs="Times New Roman"/>
+          <w:sz w:val="28"/>
+        </w:rPr>
+      </w:pPr>
+    </w:p>
+    <w:p>
+      <w:pPr>
+        <w:spacing w:after="0"/>
+        <w:rPr>
+          <w:rFonts w:ascii="Times New Roman" w:hAnsi="Times New Roman" w:cs="Times New Roman"/>
+          <w:sz w:val="28"/>
+        </w:rPr>
+      </w:pPr>
+      <w:r>
+        <w:rPr>
+          <w:rFonts w:ascii="Times New Roman" w:hAnsi="Times New Roman" w:cs="Times New Roman"/>
+          <w:sz w:val="28"/>
+        </w:rPr>
+        <w:t xml:space="preserve">Package is like a directory or folder which more than one class/interface have same but different purpose. </w:t>
+      </w:r>
+    </w:p>
+    <w:p>
+      <w:pPr>
+        <w:spacing w:after="0"/>
+        <w:rPr>
+          <w:rFonts w:ascii="Times New Roman" w:hAnsi="Times New Roman" w:cs="Times New Roman"/>
+          <w:sz w:val="28"/>
+        </w:rPr>
+      </w:pPr>
+    </w:p>
+    <w:p>
+      <w:pPr>
+        <w:spacing w:after="0"/>
+        <w:rPr>
+          <w:rFonts w:ascii="Times New Roman" w:hAnsi="Times New Roman" w:cs="Times New Roman"/>
+          <w:sz w:val="28"/>
+        </w:rPr>
+      </w:pPr>
+    </w:p>
+    <w:p>
+      <w:pPr>
+        <w:spacing w:after="0"/>
+        <w:rPr>
+          <w:rFonts w:ascii="Times New Roman" w:hAnsi="Times New Roman" w:cs="Times New Roman"/>
+          <w:sz w:val="28"/>
+        </w:rPr>
+      </w:pPr>
+      <w:r>
+        <w:rPr>
+          <w:rFonts w:ascii="Times New Roman" w:hAnsi="Times New Roman" w:cs="Times New Roman"/>
+          <w:sz w:val="28"/>
+        </w:rPr>
+        <w:t xml:space="preserve">Syntax </w:t>
+      </w:r>
+    </w:p>
+    <w:p>
+      <w:pPr>
+        <w:spacing w:after="0"/>
+        <w:rPr>
+          <w:rFonts w:ascii="Times New Roman" w:hAnsi="Times New Roman" w:cs="Times New Roman"/>
+          <w:sz w:val="28"/>
+        </w:rPr>
+      </w:pPr>
+    </w:p>
+    <w:p>
+      <w:pPr>
+        <w:spacing w:after="0"/>
+        <w:rPr>
+          <w:rFonts w:ascii="Times New Roman" w:hAnsi="Times New Roman" w:cs="Times New Roman"/>
+          <w:sz w:val="28"/>
+        </w:rPr>
+      </w:pPr>
+      <w:r>
+        <w:rPr>
+          <w:rFonts w:ascii="Times New Roman" w:hAnsi="Times New Roman" w:cs="Times New Roman"/>
+          <w:sz w:val="28"/>
+        </w:rPr>
+        <w:t>package packgename;</w:t>
+      </w:r>
+    </w:p>
+    <w:p>
+      <w:pPr>
+        <w:spacing w:after="0"/>
+        <w:rPr>
+          <w:rFonts w:ascii="Times New Roman" w:hAnsi="Times New Roman" w:cs="Times New Roman"/>
+          <w:sz w:val="28"/>
+        </w:rPr>
+      </w:pPr>
+    </w:p>
+    <w:p>
+      <w:pPr>
+        <w:spacing w:after="0"/>
+        <w:rPr>
+          <w:rFonts w:ascii="Times New Roman" w:hAnsi="Times New Roman" w:cs="Times New Roman"/>
+          <w:sz w:val="28"/>
+        </w:rPr>
+      </w:pPr>
+    </w:p>
+    <w:p>
+      <w:pPr>
+        <w:spacing w:after="0"/>
+        <w:rPr>
+          <w:rFonts w:ascii="Times New Roman" w:hAnsi="Times New Roman" w:cs="Times New Roman"/>
+          <w:sz w:val="28"/>
+        </w:rPr>
+      </w:pPr>
+    </w:p>
+    <w:p>
+      <w:pPr>
+        <w:spacing w:after="0"/>
+        <w:rPr>
+          <w:rFonts w:ascii="Times New Roman" w:hAnsi="Times New Roman" w:cs="Times New Roman"/>
+          <w:sz w:val="28"/>
+        </w:rPr>
+      </w:pPr>
+    </w:p>
+    <w:p>
+      <w:pPr>
+        <w:spacing w:after="0"/>
+        <w:rPr>
+          <w:rFonts w:ascii="Times New Roman" w:hAnsi="Times New Roman" w:cs="Times New Roman"/>
+          <w:sz w:val="28"/>
+        </w:rPr>
+      </w:pPr>
+    </w:p>
+    <w:p>
+      <w:pPr>
+        <w:spacing w:after="0"/>
+        <w:rPr>
+          <w:rFonts w:ascii="Times New Roman" w:hAnsi="Times New Roman" w:cs="Times New Roman"/>
+          <w:sz w:val="28"/>
+        </w:rPr>
+      </w:pPr>
+    </w:p>
+    <w:p>
+      <w:pPr>
+        <w:spacing w:after="0"/>
+        <w:rPr>
+          <w:rFonts w:ascii="Times New Roman" w:hAnsi="Times New Roman" w:cs="Times New Roman"/>
+          <w:sz w:val="28"/>
+        </w:rPr>
+      </w:pPr>
+    </w:p>
+    <w:p>
+      <w:pPr>
+        <w:spacing w:after="0"/>
+        <w:rPr>
+          <w:rFonts w:ascii="Times New Roman" w:hAnsi="Times New Roman" w:cs="Times New Roman"/>
+          <w:sz w:val="28"/>
+        </w:rPr>
+      </w:pPr>
+      <w:r>
+        <w:rPr>
+          <w:rFonts w:ascii="Times New Roman" w:hAnsi="Times New Roman" w:cs="Times New Roman"/>
+          <w:sz w:val="28"/>
+        </w:rPr>
+        <w:t>package com;</w:t>
+      </w:r>
+    </w:p>
+    <w:p>
+      <w:pPr>
+        <w:spacing w:after="0"/>
+        <w:rPr>
+          <w:rFonts w:ascii="Times New Roman" w:hAnsi="Times New Roman" w:cs="Times New Roman"/>
+          <w:sz w:val="28"/>
+        </w:rPr>
+      </w:pPr>
+      <w:r>
+        <w:rPr>
+          <w:rFonts w:ascii="Times New Roman" w:hAnsi="Times New Roman" w:cs="Times New Roman"/>
+          <w:sz w:val="28"/>
+        </w:rPr>
+        <w:t>class Demo {</w:t>
+      </w:r>
+    </w:p>
+    <w:p>
+      <w:pPr>
+        <w:spacing w:after="0"/>
+        <w:rPr>
+          <w:rFonts w:ascii="Times New Roman" w:hAnsi="Times New Roman" w:cs="Times New Roman"/>
+          <w:sz w:val="28"/>
+        </w:rPr>
+      </w:pPr>
+      <w:r>
+        <w:rPr>
+          <w:rFonts w:ascii="Times New Roman" w:hAnsi="Times New Roman" w:cs="Times New Roman"/>
+          <w:sz w:val="28"/>
+        </w:rPr>
+        <w:tab/>
+        <w:t>public static void main(String args[]) {</w:t>
+      </w:r>
+    </w:p>
+    <w:p>
+      <w:pPr>
+        <w:spacing w:after="0"/>
+        <w:rPr>
+          <w:rFonts w:ascii="Times New Roman" w:hAnsi="Times New Roman" w:cs="Times New Roman"/>
+          <w:sz w:val="28"/>
+        </w:rPr>
+      </w:pPr>
+      <w:r>
+        <w:rPr>
+          <w:rFonts w:ascii="Times New Roman" w:hAnsi="Times New Roman" w:cs="Times New Roman"/>
+          <w:sz w:val="28"/>
+        </w:rPr>
+        <w:tab/>
+        <w:t>System.out.println("Welcome to User defined package");</w:t>
+      </w:r>
+      <w:r>
+        <w:rPr>
+          <w:rFonts w:ascii="Times New Roman" w:hAnsi="Times New Roman" w:cs="Times New Roman"/>
+          <w:sz w:val="28"/>
+        </w:rPr>
+        <w:tab/>
+      </w:r>
+      <w:r>
+        <w:rPr>
+          <w:rFonts w:ascii="Times New Roman" w:hAnsi="Times New Roman" w:cs="Times New Roman"/>
+          <w:sz w:val="28"/>
+        </w:rPr>
+        <w:tab/>
+      </w:r>
+    </w:p>
+    <w:p>
+      <w:pPr>
+        <w:spacing w:after="0"/>
+        <w:rPr>
+          <w:rFonts w:ascii="Times New Roman" w:hAnsi="Times New Roman" w:cs="Times New Roman"/>
+          <w:sz w:val="28"/>
+        </w:rPr>
+      </w:pPr>
+      <w:r>
+        <w:rPr>
+          <w:rFonts w:ascii="Times New Roman" w:hAnsi="Times New Roman" w:cs="Times New Roman"/>
+          <w:sz w:val="28"/>
+        </w:rPr>
+        <w:tab/>
+        <w:t>}</w:t>
+      </w:r>
+    </w:p>
+    <w:p>
+      <w:pPr>
+        <w:spacing w:after="0"/>
+        <w:rPr>
+          <w:rFonts w:ascii="Times New Roman" w:hAnsi="Times New Roman" w:cs="Times New Roman"/>
+          <w:sz w:val="28"/>
+        </w:rPr>
+      </w:pPr>
+      <w:r>
+        <w:rPr>
+          <w:rFonts w:ascii="Times New Roman" w:hAnsi="Times New Roman" w:cs="Times New Roman"/>
+          <w:sz w:val="28"/>
+        </w:rPr>
+        <w:t>}</w:t>
+      </w:r>
+      <w:r>
+        <w:rPr>
+          <w:rFonts w:ascii="Times New Roman" w:hAnsi="Times New Roman" w:cs="Times New Roman"/>
+          <w:sz w:val="28"/>
+        </w:rPr>
+        <w:tab/>
+      </w:r>
+    </w:p>
+    <w:p>
+      <w:pPr>
+        <w:spacing w:after="0"/>
+        <w:rPr>
+          <w:rFonts w:ascii="Times New Roman" w:hAnsi="Times New Roman" w:cs="Times New Roman"/>
+          <w:sz w:val="28"/>
+        </w:rPr>
+      </w:pPr>
+    </w:p>
+    <w:p>
+      <w:pPr>
+        <w:spacing w:after="0"/>
+        <w:rPr>
+          <w:rFonts w:ascii="Times New Roman" w:hAnsi="Times New Roman" w:cs="Times New Roman"/>
+          <w:sz w:val="28"/>
+        </w:rPr>
+      </w:pPr>
+      <w:r>
+        <w:rPr>
+          <w:rFonts w:ascii="Times New Roman" w:hAnsi="Times New Roman" w:cs="Times New Roman"/>
+          <w:sz w:val="28"/>
+          <w:highlight w:val="yellow"/>
+        </w:rPr>
+        <w:t>javac Demo.java</w:t>
+      </w:r>
+    </w:p>
+    <w:p>
+      <w:pPr>
+        <w:spacing w:after="0"/>
+        <w:rPr>
+          <w:rFonts w:ascii="Times New Roman" w:hAnsi="Times New Roman" w:cs="Times New Roman"/>
+          <w:sz w:val="28"/>
+        </w:rPr>
+      </w:pPr>
+    </w:p>
+    <w:p>
+      <w:pPr>
+        <w:spacing w:after="0"/>
+        <w:rPr>
+          <w:rFonts w:ascii="Times New Roman" w:hAnsi="Times New Roman" w:cs="Times New Roman"/>
+          <w:sz w:val="28"/>
+        </w:rPr>
+      </w:pPr>
+      <w:r>
+        <w:rPr>
+          <w:rFonts w:ascii="Times New Roman" w:hAnsi="Times New Roman" w:cs="Times New Roman"/>
+          <w:sz w:val="28"/>
+        </w:rPr>
+        <w:t xml:space="preserve">create directory with packageName and paste .class file </w:t>
+      </w:r>
+    </w:p>
+    <w:p>
+      <w:pPr>
+        <w:spacing w:after="0"/>
+        <w:rPr>
+          <w:rFonts w:ascii="Times New Roman" w:hAnsi="Times New Roman" w:cs="Times New Roman"/>
+          <w:sz w:val="28"/>
+        </w:rPr>
+      </w:pPr>
+      <w:r>
+        <w:rPr>
+          <w:rFonts w:ascii="Times New Roman" w:hAnsi="Times New Roman" w:cs="Times New Roman"/>
+          <w:sz w:val="28"/>
+        </w:rPr>
+        <w:t xml:space="preserve">and run the command as </w:t>
+      </w:r>
+    </w:p>
+    <w:p>
+      <w:pPr>
+        <w:spacing w:after="0"/>
+        <w:rPr>
+          <w:rFonts w:ascii="Times New Roman" w:hAnsi="Times New Roman" w:cs="Times New Roman"/>
+          <w:sz w:val="28"/>
+          <w:highlight w:val="yellow"/>
+        </w:rPr>
+      </w:pPr>
+    </w:p>
+    <w:p>
+      <w:pPr>
+        <w:spacing w:after="0"/>
+        <w:rPr>
+          <w:rFonts w:ascii="Times New Roman" w:hAnsi="Times New Roman" w:cs="Times New Roman"/>
+          <w:sz w:val="28"/>
+        </w:rPr>
+      </w:pPr>
+      <w:r>
+        <w:rPr>
+          <w:rFonts w:ascii="Times New Roman" w:hAnsi="Times New Roman" w:cs="Times New Roman"/>
+          <w:sz w:val="28"/>
+          <w:highlight w:val="yellow"/>
+        </w:rPr>
+        <w:t>java com.Demo</w:t>
+      </w:r>
+      <w:r>
+        <w:rPr>
+          <w:rFonts w:ascii="Times New Roman" w:hAnsi="Times New Roman" w:cs="Times New Roman"/>
+          <w:sz w:val="28"/>
+        </w:rPr>
+        <w:t xml:space="preserve"> </w:t>
+      </w:r>
+    </w:p>
+    <w:p>
+      <w:pPr>
+        <w:spacing w:after="0"/>
+        <w:rPr>
+          <w:rFonts w:ascii="Times New Roman" w:hAnsi="Times New Roman" w:cs="Times New Roman"/>
+          <w:sz w:val="28"/>
+        </w:rPr>
+      </w:pPr>
+    </w:p>
+    <w:p>
+      <w:pPr>
+        <w:spacing w:after="0"/>
+        <w:rPr>
+          <w:rFonts w:ascii="Times New Roman" w:hAnsi="Times New Roman" w:cs="Times New Roman"/>
+          <w:sz w:val="28"/>
+        </w:rPr>
+      </w:pPr>
+    </w:p>
+    <w:p>
+      <w:pPr>
+        <w:spacing w:after="0"/>
+        <w:rPr>
+          <w:rFonts w:ascii="Times New Roman" w:hAnsi="Times New Roman" w:cs="Times New Roman"/>
+          <w:sz w:val="28"/>
+        </w:rPr>
+      </w:pPr>
+      <w:r>
+        <w:rPr>
+          <w:rFonts w:ascii="Times New Roman" w:hAnsi="Times New Roman" w:cs="Times New Roman"/>
+          <w:sz w:val="28"/>
+        </w:rPr>
+        <w:t xml:space="preserve">or </w:t>
+      </w:r>
+    </w:p>
+    <w:p>
+      <w:pPr>
+        <w:spacing w:after="0"/>
+        <w:rPr>
+          <w:rFonts w:ascii="Times New Roman" w:hAnsi="Times New Roman" w:cs="Times New Roman"/>
+          <w:sz w:val="28"/>
+        </w:rPr>
+      </w:pPr>
+    </w:p>
+    <w:p>
+      <w:pPr>
+        <w:spacing w:after="0"/>
+        <w:rPr>
+          <w:rFonts w:ascii="Times New Roman" w:hAnsi="Times New Roman" w:cs="Times New Roman"/>
+          <w:sz w:val="28"/>
+        </w:rPr>
+      </w:pPr>
+      <w:r>
+        <w:rPr>
+          <w:rFonts w:ascii="Times New Roman" w:hAnsi="Times New Roman" w:cs="Times New Roman"/>
+          <w:sz w:val="28"/>
+          <w:highlight w:val="yellow"/>
+        </w:rPr>
+        <w:t>javac –d . Demo.java</w:t>
+      </w:r>
+    </w:p>
+    <w:p>
+      <w:pPr>
+        <w:spacing w:after="0"/>
+        <w:rPr>
+          <w:rFonts w:ascii="Times New Roman" w:hAnsi="Times New Roman" w:cs="Times New Roman"/>
+          <w:sz w:val="28"/>
+        </w:rPr>
+      </w:pPr>
+    </w:p>
+    <w:p>
+      <w:pPr>
+        <w:spacing w:after="0"/>
+        <w:rPr>
+          <w:rFonts w:ascii="Times New Roman" w:hAnsi="Times New Roman" w:cs="Times New Roman"/>
+          <w:sz w:val="28"/>
+        </w:rPr>
+      </w:pPr>
+      <w:r>
+        <w:rPr>
+          <w:rFonts w:ascii="Times New Roman" w:hAnsi="Times New Roman" w:cs="Times New Roman"/>
+          <w:sz w:val="28"/>
+          <w:highlight w:val="yellow"/>
+        </w:rPr>
+        <w:t>java com.Demo</w:t>
+      </w:r>
+      <w:r>
+        <w:rPr>
+          <w:rFonts w:ascii="Times New Roman" w:hAnsi="Times New Roman" w:cs="Times New Roman"/>
+          <w:sz w:val="28"/>
+        </w:rPr>
+        <w:t xml:space="preserve"> </w:t>
+      </w:r>
+    </w:p>
+    <w:p>
+      <w:pPr>
+        <w:spacing w:after="0"/>
+        <w:rPr>
+          <w:rFonts w:ascii="Times New Roman" w:hAnsi="Times New Roman" w:cs="Times New Roman"/>
+          <w:sz w:val="28"/>
+        </w:rPr>
+      </w:pPr>
+    </w:p>
+    <w:p>
+      <w:pPr>
+        <w:spacing w:after="0"/>
+        <w:rPr>
+          <w:rFonts w:ascii="Times New Roman" w:hAnsi="Times New Roman" w:cs="Times New Roman"/>
+          <w:sz w:val="28"/>
+        </w:rPr>
+      </w:pPr>
+    </w:p>
+    <w:p>
+      <w:pPr>
+        <w:spacing w:after="0"/>
+        <w:rPr>
+          <w:rFonts w:ascii="Times New Roman" w:hAnsi="Times New Roman" w:cs="Times New Roman"/>
+          <w:sz w:val="28"/>
+        </w:rPr>
+      </w:pPr>
+    </w:p>
+    <w:p>
+      <w:pPr>
+        <w:spacing w:after="0"/>
+        <w:rPr>
+          <w:rFonts w:ascii="Times New Roman" w:hAnsi="Times New Roman" w:cs="Times New Roman"/>
+          <w:sz w:val="28"/>
+        </w:rPr>
+      </w:pPr>
+    </w:p>
+    <w:p>
+      <w:pPr>
+        <w:spacing w:after="0"/>
+        <w:rPr>
+          <w:rFonts w:ascii="Times New Roman" w:hAnsi="Times New Roman" w:cs="Times New Roman"/>
+          <w:sz w:val="28"/>
+        </w:rPr>
+      </w:pPr>
+      <w:r>
+        <w:rPr>
+          <w:rFonts w:ascii="Times New Roman" w:hAnsi="Times New Roman" w:cs="Times New Roman"/>
+          <w:sz w:val="28"/>
+        </w:rPr>
+        <w:t>IDE :</w:t>
+      </w:r>
+    </w:p>
+    <w:p>
+      <w:pPr>
+        <w:spacing w:after="0"/>
+        <w:rPr>
+          <w:rFonts w:ascii="Times New Roman" w:hAnsi="Times New Roman" w:cs="Times New Roman"/>
+          <w:sz w:val="28"/>
+        </w:rPr>
+      </w:pPr>
+    </w:p>
+    <w:p>
+      <w:pPr>
+        <w:spacing w:after="0"/>
+        <w:rPr>
+          <w:rFonts w:ascii="Times New Roman" w:hAnsi="Times New Roman" w:cs="Times New Roman"/>
+          <w:sz w:val="28"/>
+        </w:rPr>
+      </w:pPr>
+      <w:r>
+        <w:rPr>
+          <w:rFonts w:ascii="Times New Roman" w:hAnsi="Times New Roman" w:cs="Times New Roman"/>
+          <w:sz w:val="28"/>
+        </w:rPr>
+        <w:t xml:space="preserve">Netbean </w:t>
+      </w:r>
+    </w:p>
+    <w:p>
+      <w:pPr>
+        <w:spacing w:after="0"/>
+        <w:ind w:left="720" w:firstLine="720"/>
+        <w:rPr>
+          <w:rFonts w:ascii="Times New Roman" w:hAnsi="Times New Roman" w:cs="Times New Roman"/>
+          <w:sz w:val="28"/>
+        </w:rPr>
+      </w:pPr>
+      <w:r>
+        <w:rPr>
+          <w:rFonts w:ascii="Times New Roman" w:hAnsi="Times New Roman" w:cs="Times New Roman"/>
+          <w:sz w:val="28"/>
+        </w:rPr>
+        <w:t xml:space="preserve">Eclipse </w:t>
+      </w:r>
+    </w:p>
+    <w:p>
+      <w:pPr>
+        <w:spacing w:after="0"/>
+        <w:rPr>
+          <w:rFonts w:ascii="Times New Roman" w:hAnsi="Times New Roman" w:cs="Times New Roman"/>
+          <w:sz w:val="28"/>
+        </w:rPr>
+      </w:pPr>
+      <w:r>
+        <w:rPr>
+          <w:rFonts w:ascii="Times New Roman" w:hAnsi="Times New Roman" w:cs="Times New Roman"/>
+          <w:sz w:val="28"/>
+        </w:rPr>
+        <w:t xml:space="preserve">MyEclipse </w:t>
+      </w:r>
+    </w:p>
+    <w:p>
+      <w:pPr>
+        <w:spacing w:after="0"/>
+        <w:rPr>
+          <w:rFonts w:ascii="Times New Roman" w:hAnsi="Times New Roman" w:cs="Times New Roman"/>
+          <w:sz w:val="28"/>
+        </w:rPr>
+      </w:pPr>
+      <w:r>
+        <w:rPr>
+          <w:rFonts w:ascii="Times New Roman" w:hAnsi="Times New Roman" w:cs="Times New Roman"/>
+          <w:sz w:val="28"/>
+        </w:rPr>
+        <w:t>RAD</w:t>
+      </w:r>
+    </w:p>
+    <w:p>
+      <w:pPr>
+        <w:spacing w:after="0"/>
+        <w:rPr>
+          <w:rFonts w:ascii="Times New Roman" w:hAnsi="Times New Roman" w:cs="Times New Roman"/>
+          <w:sz w:val="28"/>
+        </w:rPr>
+      </w:pPr>
+    </w:p>
+    <w:p>
+      <w:pPr>
+        <w:spacing w:after="0"/>
+        <w:rPr>
+          <w:rFonts w:ascii="Times New Roman" w:hAnsi="Times New Roman" w:cs="Times New Roman"/>
+          <w:sz w:val="28"/>
+        </w:rPr>
+      </w:pPr>
+      <w:r>
+        <w:rPr>
+          <w:rFonts w:ascii="Times New Roman" w:hAnsi="Times New Roman" w:cs="Times New Roman"/>
+          <w:sz w:val="28"/>
+        </w:rPr>
+        <w:t xml:space="preserve">Etc </w:t>
+      </w:r>
+    </w:p>
+    <w:p>
+      <w:pPr>
+        <w:spacing w:after="0"/>
+        <w:rPr>
+          <w:rFonts w:ascii="Times New Roman" w:hAnsi="Times New Roman" w:cs="Times New Roman"/>
+          <w:sz w:val="28"/>
+        </w:rPr>
+      </w:pPr>
+    </w:p>
+    <w:p>
+      <w:pPr>
+        <w:spacing w:after="0"/>
+        <w:rPr>
+          <w:rFonts w:ascii="Times New Roman" w:hAnsi="Times New Roman" w:cs="Times New Roman"/>
+          <w:sz w:val="28"/>
+        </w:rPr>
+      </w:pPr>
+    </w:p>
+    <w:p>
+      <w:pPr>
+        <w:spacing w:after="0"/>
+        <w:rPr>
+          <w:rFonts w:ascii="Times New Roman" w:hAnsi="Times New Roman" w:cs="Times New Roman"/>
+          <w:b/>
+          <w:sz w:val="28"/>
+        </w:rPr>
+      </w:pPr>
+      <w:r>
+        <w:rPr>
+          <w:rFonts w:ascii="Times New Roman" w:hAnsi="Times New Roman" w:cs="Times New Roman"/>
+          <w:b/>
+          <w:sz w:val="28"/>
+        </w:rPr>
+        <w:lastRenderedPageBreak/>
+        <w:t>Eclipse for JEE</w:t>
+      </w:r>
+    </w:p>
+    <w:p>
+      <w:pPr>
+        <w:spacing w:after="0"/>
+        <w:rPr>
+          <w:rFonts w:ascii="Times New Roman" w:hAnsi="Times New Roman" w:cs="Times New Roman"/>
+          <w:sz w:val="28"/>
+        </w:rPr>
+      </w:pPr>
+    </w:p>
+    <w:p>
+      <w:pPr>
+        <w:spacing w:after="0"/>
+        <w:rPr>
+          <w:rFonts w:ascii="Times New Roman" w:hAnsi="Times New Roman" w:cs="Times New Roman"/>
+          <w:sz w:val="28"/>
+        </w:rPr>
+      </w:pPr>
+    </w:p>
+    <w:p>
+      <w:pPr>
+        <w:spacing w:after="0"/>
+        <w:rPr>
+          <w:rFonts w:ascii="Times New Roman" w:hAnsi="Times New Roman" w:cs="Times New Roman"/>
+          <w:sz w:val="28"/>
+        </w:rPr>
+      </w:pPr>
+    </w:p>
+    <w:p>
+      <w:pPr>
+        <w:spacing w:after="0"/>
+        <w:rPr>
+          <w:rFonts w:ascii="Times New Roman" w:hAnsi="Times New Roman" w:cs="Times New Roman"/>
+          <w:sz w:val="28"/>
+        </w:rPr>
+      </w:pPr>
+    </w:p>
+    <w:p>
+      <w:pPr>
+        <w:spacing w:after="0"/>
+        <w:rPr>
+          <w:rFonts w:ascii="Times New Roman" w:hAnsi="Times New Roman" w:cs="Times New Roman"/>
+          <w:sz w:val="28"/>
+        </w:rPr>
+      </w:pPr>
+    </w:p>
+    <w:p>
+      <w:pPr>
+        <w:spacing w:after="0"/>
+        <w:rPr>
+          <w:rFonts w:ascii="Times New Roman" w:hAnsi="Times New Roman" w:cs="Times New Roman"/>
+          <w:sz w:val="28"/>
+        </w:rPr>
+      </w:pPr>
       <w:bookmarkStart w:id="0" w:name="_GoBack"/>
       <w:bookmarkEnd w:id="0"/>
+    </w:p>
+    <w:p>
+      <w:pPr>
+        <w:spacing w:after="0"/>
+        <w:rPr>
+          <w:rFonts w:ascii="Times New Roman" w:hAnsi="Times New Roman" w:cs="Times New Roman"/>
+          <w:sz w:val="28"/>
+        </w:rPr>
+      </w:pPr>
+    </w:p>
+    <w:p>
+      <w:pPr>
+        <w:spacing w:after="0"/>
+        <w:rPr>
+          <w:rFonts w:ascii="Times New Roman" w:hAnsi="Times New Roman" w:cs="Times New Roman"/>
+          <w:sz w:val="28"/>
+        </w:rPr>
+      </w:pPr>
+    </w:p>
+    <w:p>
+      <w:pPr>
+        <w:spacing w:after="0"/>
+        <w:rPr>
+          <w:rFonts w:ascii="Times New Roman" w:hAnsi="Times New Roman" w:cs="Times New Roman"/>
+          <w:sz w:val="28"/>
+        </w:rPr>
+      </w:pPr>
+    </w:p>
+    <w:p>
+      <w:pPr>
+        <w:spacing w:after="0"/>
+        <w:rPr>
+          <w:rFonts w:ascii="Times New Roman" w:hAnsi="Times New Roman" w:cs="Times New Roman"/>
+          <w:sz w:val="28"/>
+        </w:rPr>
+      </w:pPr>
+    </w:p>
+    <w:p>
+      <w:pPr>
+        <w:spacing w:after="0"/>
+        <w:rPr>
+          <w:rFonts w:ascii="Times New Roman" w:hAnsi="Times New Roman" w:cs="Times New Roman"/>
+          <w:sz w:val="28"/>
+        </w:rPr>
+      </w:pPr>
+    </w:p>
+    <w:p>
+      <w:pPr>
+        <w:spacing w:after="0"/>
+        <w:rPr>
+          <w:rFonts w:ascii="Times New Roman" w:hAnsi="Times New Roman" w:cs="Times New Roman"/>
+          <w:sz w:val="28"/>
+        </w:rPr>
+      </w:pPr>
+    </w:p>
+    <w:p>
+      <w:pPr>
+        <w:spacing w:after="0"/>
+        <w:rPr>
+          <w:rFonts w:ascii="Times New Roman" w:hAnsi="Times New Roman" w:cs="Times New Roman"/>
+          <w:sz w:val="28"/>
+        </w:rPr>
+      </w:pPr>
+    </w:p>
+    <w:p>
+      <w:pPr>
+        <w:spacing w:after="0"/>
+        <w:rPr>
+          <w:rFonts w:ascii="Times New Roman" w:hAnsi="Times New Roman" w:cs="Times New Roman"/>
+          <w:sz w:val="28"/>
+        </w:rPr>
+      </w:pPr>
+    </w:p>
+    <w:p>
+      <w:pPr>
+        <w:spacing w:after="0"/>
+        <w:rPr>
+          <w:rFonts w:ascii="Times New Roman" w:hAnsi="Times New Roman" w:cs="Times New Roman"/>
+          <w:sz w:val="28"/>
+        </w:rPr>
+      </w:pPr>
+    </w:p>
+    <w:p>
+      <w:pPr>
+        <w:spacing w:after="0"/>
+        <w:rPr>
+          <w:rFonts w:ascii="Times New Roman" w:hAnsi="Times New Roman" w:cs="Times New Roman"/>
+          <w:sz w:val="28"/>
+        </w:rPr>
+      </w:pPr>
+    </w:p>
+    <w:p>
+      <w:pPr>
+        <w:spacing w:after="0"/>
+        <w:rPr>
+          <w:rFonts w:ascii="Times New Roman" w:hAnsi="Times New Roman" w:cs="Times New Roman"/>
+          <w:sz w:val="28"/>
+        </w:rPr>
+      </w:pPr>
+    </w:p>
+    <w:p>
+      <w:pPr>
+        <w:spacing w:after="0"/>
+        <w:rPr>
+          <w:rFonts w:ascii="Times New Roman" w:hAnsi="Times New Roman" w:cs="Times New Roman"/>
+          <w:sz w:val="28"/>
+        </w:rPr>
+      </w:pPr>
+    </w:p>
+    <w:p>
+      <w:pPr>
+        <w:spacing w:after="0"/>
+        <w:rPr>
+          <w:rFonts w:ascii="Times New Roman" w:hAnsi="Times New Roman" w:cs="Times New Roman"/>
+          <w:sz w:val="28"/>
+        </w:rPr>
+      </w:pPr>
+    </w:p>
+    <w:p>
+      <w:pPr>
+        <w:spacing w:after="0"/>
+        <w:rPr>
+          <w:rFonts w:ascii="Times New Roman" w:hAnsi="Times New Roman" w:cs="Times New Roman"/>
+          <w:sz w:val="28"/>
+        </w:rPr>
+      </w:pPr>
+    </w:p>
+    <w:p>
+      <w:pPr>
+        <w:spacing w:after="0"/>
+        <w:rPr>
+          <w:rFonts w:ascii="Times New Roman" w:hAnsi="Times New Roman" w:cs="Times New Roman"/>
+          <w:sz w:val="28"/>
+        </w:rPr>
+      </w:pPr>
+    </w:p>
+    <w:p>
+      <w:pPr>
+        <w:spacing w:after="0"/>
+        <w:rPr>
+          <w:rFonts w:ascii="Times New Roman" w:hAnsi="Times New Roman" w:cs="Times New Roman"/>
+          <w:sz w:val="28"/>
+        </w:rPr>
+      </w:pPr>
+    </w:p>
+    <w:p>
+      <w:pPr>
+        <w:spacing w:after="0"/>
+        <w:rPr>
+          <w:rFonts w:ascii="Times New Roman" w:hAnsi="Times New Roman" w:cs="Times New Roman"/>
+          <w:sz w:val="28"/>
+        </w:rPr>
+      </w:pPr>
+    </w:p>
+    <w:p>
+      <w:pPr>
+        <w:spacing w:after="0"/>
+        <w:rPr>
+          <w:rFonts w:ascii="Times New Roman" w:hAnsi="Times New Roman" w:cs="Times New Roman"/>
+          <w:sz w:val="28"/>
+        </w:rPr>
+      </w:pPr>
+    </w:p>
+    <w:p>
+      <w:pPr>
+        <w:spacing w:after="0"/>
+        <w:rPr>
+          <w:rFonts w:ascii="Times New Roman" w:hAnsi="Times New Roman" w:cs="Times New Roman"/>
+          <w:sz w:val="28"/>
+        </w:rPr>
+      </w:pPr>
+    </w:p>
+    <w:p>
+      <w:pPr>
+        <w:spacing w:after="0"/>
+        <w:rPr>
+          <w:rFonts w:ascii="Times New Roman" w:hAnsi="Times New Roman" w:cs="Times New Roman"/>
+          <w:sz w:val="28"/>
+        </w:rPr>
+      </w:pPr>
+    </w:p>
+    <w:p>
+      <w:pPr>
+        <w:spacing w:after="0"/>
+        <w:rPr>
+          <w:rFonts w:ascii="Times New Roman" w:hAnsi="Times New Roman" w:cs="Times New Roman"/>
+          <w:sz w:val="28"/>
+        </w:rPr>
+      </w:pPr>
+    </w:p>
+    <w:p>
+      <w:pPr>
+        <w:spacing w:after="0"/>
+        <w:rPr>
+          <w:rFonts w:ascii="Times New Roman" w:hAnsi="Times New Roman" w:cs="Times New Roman"/>
+          <w:sz w:val="28"/>
+        </w:rPr>
+      </w:pPr>
+    </w:p>
+    <w:p>
+      <w:pPr>
+        <w:spacing w:after="0"/>
+        <w:rPr>
+          <w:rFonts w:ascii="Times New Roman" w:hAnsi="Times New Roman" w:cs="Times New Roman"/>
+          <w:sz w:val="28"/>
+        </w:rPr>
+      </w:pPr>
+    </w:p>
+    <w:p>
+      <w:pPr>
+        <w:spacing w:after="0"/>
+        <w:rPr>
+          <w:rFonts w:ascii="Times New Roman" w:hAnsi="Times New Roman" w:cs="Times New Roman"/>
+          <w:sz w:val="28"/>
+        </w:rPr>
+      </w:pPr>
+    </w:p>
+    <w:p>
+      <w:pPr>
+        <w:spacing w:after="0"/>
+        <w:rPr>
+          <w:rFonts w:ascii="Times New Roman" w:hAnsi="Times New Roman" w:cs="Times New Roman"/>
+          <w:sz w:val="28"/>
+        </w:rPr>
+      </w:pPr>
+      <w:r>
+        <w:rPr>
+          <w:rFonts w:ascii="Times New Roman" w:hAnsi="Times New Roman" w:cs="Times New Roman"/>
+          <w:sz w:val="28"/>
+        </w:rPr>
+        <w:t xml:space="preserve">  </w:t>
+      </w:r>
+    </w:p>
+    <w:p>
+      <w:pPr>
+        <w:spacing w:after="0"/>
+        <w:rPr>
+          <w:rFonts w:ascii="Times New Roman" w:hAnsi="Times New Roman" w:cs="Times New Roman"/>
+          <w:sz w:val="28"/>
+        </w:rPr>
+      </w:pPr>
+    </w:p>
+    <w:p>
+      <w:pPr>
+        <w:spacing w:after="0"/>
+        <w:rPr>
+          <w:rFonts w:ascii="Times New Roman" w:hAnsi="Times New Roman" w:cs="Times New Roman"/>
+          <w:sz w:val="28"/>
+        </w:rPr>
+      </w:pPr>
+    </w:p>
+    <w:p>
+      <w:pPr>
+        <w:spacing w:after="0"/>
+        <w:rPr>
+          <w:rFonts w:ascii="Times New Roman" w:hAnsi="Times New Roman" w:cs="Times New Roman"/>
+          <w:sz w:val="28"/>
+        </w:rPr>
+      </w:pPr>
+    </w:p>
+    <w:p>
+      <w:pPr>
+        <w:spacing w:after="0"/>
+        <w:rPr>
+          <w:rFonts w:ascii="Times New Roman" w:hAnsi="Times New Roman" w:cs="Times New Roman"/>
+          <w:sz w:val="28"/>
+        </w:rPr>
+      </w:pPr>
+    </w:p>
+    <w:p>
+      <w:pPr>
+        <w:spacing w:after="0"/>
+        <w:rPr>
+          <w:rFonts w:ascii="Times New Roman" w:hAnsi="Times New Roman" w:cs="Times New Roman"/>
+          <w:sz w:val="28"/>
+        </w:rPr>
+      </w:pPr>
+    </w:p>
+    <w:p>
+      <w:pPr>
+        <w:spacing w:after="0"/>
+        <w:rPr>
+          <w:rFonts w:ascii="Times New Roman" w:hAnsi="Times New Roman" w:cs="Times New Roman"/>
+          <w:sz w:val="28"/>
+        </w:rPr>
+      </w:pPr>
+    </w:p>
+    <w:p>
+      <w:pPr>
+        <w:spacing w:after="0"/>
+        <w:rPr>
+          <w:rFonts w:ascii="Times New Roman" w:hAnsi="Times New Roman" w:cs="Times New Roman"/>
+          <w:sz w:val="28"/>
+        </w:rPr>
+      </w:pPr>
+    </w:p>
+    <w:p>
+      <w:pPr>
+        <w:spacing w:after="0"/>
+        <w:rPr>
+          <w:rFonts w:ascii="Times New Roman" w:hAnsi="Times New Roman" w:cs="Times New Roman"/>
+          <w:sz w:val="28"/>
+        </w:rPr>
+      </w:pPr>
+    </w:p>
+    <w:p>
+      <w:pPr>
+        <w:spacing w:after="0"/>
+        <w:rPr>
+          <w:rFonts w:ascii="Times New Roman" w:hAnsi="Times New Roman" w:cs="Times New Roman"/>
+          <w:sz w:val="28"/>
+        </w:rPr>
+      </w:pPr>
+    </w:p>
+    <w:p>
+      <w:pPr>
+        <w:spacing w:after="0"/>
+        <w:rPr>
+          <w:rFonts w:ascii="Times New Roman" w:hAnsi="Times New Roman" w:cs="Times New Roman"/>
+          <w:sz w:val="28"/>
+        </w:rPr>
+      </w:pPr>
+    </w:p>
+    <w:p>
+      <w:pPr>
+        <w:spacing w:after="0"/>
+        <w:rPr>
+          <w:rFonts w:ascii="Times New Roman" w:hAnsi="Times New Roman" w:cs="Times New Roman"/>
+          <w:sz w:val="28"/>
+        </w:rPr>
+      </w:pPr>
+    </w:p>
+    <w:p>
+      <w:pPr>
+        <w:spacing w:after="0"/>
+        <w:rPr>
+          <w:rFonts w:ascii="Times New Roman" w:hAnsi="Times New Roman" w:cs="Times New Roman"/>
+          <w:sz w:val="28"/>
+        </w:rPr>
+      </w:pPr>
+    </w:p>
+    <w:p>
+      <w:pPr>
+        <w:spacing w:after="0"/>
+        <w:rPr>
+          <w:rFonts w:ascii="Times New Roman" w:hAnsi="Times New Roman" w:cs="Times New Roman"/>
+          <w:sz w:val="28"/>
+        </w:rPr>
+      </w:pPr>
+    </w:p>
+    <w:p>
+      <w:pPr>
+        <w:spacing w:after="0"/>
+        <w:rPr>
+          <w:rFonts w:ascii="Times New Roman" w:hAnsi="Times New Roman" w:cs="Times New Roman"/>
+          <w:sz w:val="28"/>
+        </w:rPr>
+      </w:pPr>
+    </w:p>
+    <w:p>
+      <w:pPr>
+        <w:spacing w:after="0"/>
+        <w:rPr>
+          <w:rFonts w:ascii="Times New Roman" w:hAnsi="Times New Roman" w:cs="Times New Roman"/>
+          <w:sz w:val="28"/>
+        </w:rPr>
+      </w:pPr>
+    </w:p>
+    <w:p>
+      <w:pPr>
+        <w:spacing w:after="0"/>
+        <w:rPr>
+          <w:rFonts w:ascii="Times New Roman" w:hAnsi="Times New Roman" w:cs="Times New Roman"/>
+          <w:sz w:val="28"/>
+        </w:rPr>
+      </w:pPr>
+    </w:p>
+    <w:p>
+      <w:pPr>
+        <w:spacing w:after="0"/>
+        <w:rPr>
+          <w:rFonts w:ascii="Times New Roman" w:hAnsi="Times New Roman" w:cs="Times New Roman"/>
+          <w:sz w:val="28"/>
+        </w:rPr>
+      </w:pPr>
+    </w:p>
+    <w:p>
+      <w:pPr>
+        <w:spacing w:after="0"/>
+        <w:rPr>
+          <w:rFonts w:ascii="Times New Roman" w:hAnsi="Times New Roman" w:cs="Times New Roman"/>
+          <w:sz w:val="28"/>
+        </w:rPr>
+      </w:pPr>
+    </w:p>
+    <w:p>
+      <w:pPr>
+        <w:spacing w:after="0"/>
+        <w:rPr>
+          <w:rFonts w:ascii="Times New Roman" w:hAnsi="Times New Roman" w:cs="Times New Roman"/>
+          <w:sz w:val="28"/>
+        </w:rPr>
+      </w:pPr>
+    </w:p>
+    <w:p>
+      <w:pPr>
+        <w:spacing w:after="0"/>
+        <w:rPr>
+          <w:rFonts w:ascii="Times New Roman" w:hAnsi="Times New Roman" w:cs="Times New Roman"/>
+          <w:sz w:val="28"/>
+        </w:rPr>
+      </w:pPr>
+    </w:p>
+    <w:p>
+      <w:pPr>
+        <w:spacing w:after="0"/>
+        <w:rPr>
+          <w:rFonts w:ascii="Times New Roman" w:hAnsi="Times New Roman" w:cs="Times New Roman"/>
+          <w:sz w:val="28"/>
+        </w:rPr>
+      </w:pPr>
+    </w:p>
+    <w:p>
+      <w:pPr>
+        <w:spacing w:after="0"/>
+        <w:rPr>
+          <w:rFonts w:ascii="Times New Roman" w:hAnsi="Times New Roman" w:cs="Times New Roman"/>
+          <w:sz w:val="28"/>
+        </w:rPr>
+      </w:pPr>
+    </w:p>
+    <w:p>
+      <w:pPr>
+        <w:spacing w:after="0"/>
+        <w:rPr>
+          <w:rFonts w:ascii="Times New Roman" w:hAnsi="Times New Roman" w:cs="Times New Roman"/>
+          <w:sz w:val="28"/>
+        </w:rPr>
+      </w:pPr>
+    </w:p>
+    <w:p>
+      <w:pPr>
+        <w:spacing w:after="0"/>
+        <w:rPr>
+          <w:rFonts w:ascii="Times New Roman" w:hAnsi="Times New Roman" w:cs="Times New Roman"/>
+          <w:sz w:val="28"/>
+        </w:rPr>
+      </w:pPr>
+    </w:p>
+    <w:p>
+      <w:pPr>
+        <w:spacing w:after="0"/>
+        <w:rPr>
+          <w:rFonts w:ascii="Times New Roman" w:hAnsi="Times New Roman" w:cs="Times New Roman"/>
+          <w:sz w:val="28"/>
+        </w:rPr>
+      </w:pPr>
+    </w:p>
+    <w:p>
+      <w:pPr>
+        <w:spacing w:after="0"/>
+        <w:rPr>
+          <w:rFonts w:ascii="Times New Roman" w:hAnsi="Times New Roman" w:cs="Times New Roman"/>
+          <w:sz w:val="28"/>
+        </w:rPr>
+      </w:pPr>
+    </w:p>
+    <w:p>
+      <w:pPr>
+        <w:spacing w:after="0"/>
+        <w:rPr>
+          <w:rFonts w:ascii="Times New Roman" w:hAnsi="Times New Roman" w:cs="Times New Roman"/>
+          <w:sz w:val="28"/>
+        </w:rPr>
+      </w:pPr>
+    </w:p>
+    <w:p>
+      <w:pPr>
+        <w:spacing w:after="0"/>
+        <w:rPr>
+          <w:rFonts w:ascii="Times New Roman" w:hAnsi="Times New Roman" w:cs="Times New Roman"/>
+          <w:sz w:val="28"/>
+        </w:rPr>
+      </w:pPr>
+    </w:p>
+    <w:p>
+      <w:pPr>
+        <w:spacing w:after="0"/>
+        <w:rPr>
+          <w:rFonts w:ascii="Times New Roman" w:hAnsi="Times New Roman" w:cs="Times New Roman"/>
+          <w:sz w:val="28"/>
+        </w:rPr>
+      </w:pPr>
+    </w:p>
+    <w:p>
+      <w:pPr>
+        <w:spacing w:after="0"/>
+        <w:rPr>
+          <w:rFonts w:ascii="Times New Roman" w:hAnsi="Times New Roman" w:cs="Times New Roman"/>
+          <w:sz w:val="28"/>
+        </w:rPr>
+      </w:pPr>
+    </w:p>
+    <w:p>
+      <w:pPr>
+        <w:spacing w:after="0"/>
+        <w:rPr>
+          <w:rFonts w:ascii="Times New Roman" w:hAnsi="Times New Roman" w:cs="Times New Roman"/>
+          <w:sz w:val="28"/>
+        </w:rPr>
+      </w:pPr>
+    </w:p>
+    <w:p>
+      <w:pPr>
+        <w:spacing w:after="0"/>
+        <w:rPr>
+          <w:rFonts w:ascii="Times New Roman" w:hAnsi="Times New Roman" w:cs="Times New Roman"/>
+          <w:sz w:val="28"/>
+        </w:rPr>
+      </w:pPr>
+    </w:p>
+    <w:p>
+      <w:pPr>
+        <w:spacing w:after="0"/>
+        <w:rPr>
+          <w:rFonts w:ascii="Times New Roman" w:hAnsi="Times New Roman" w:cs="Times New Roman"/>
+          <w:sz w:val="28"/>
+        </w:rPr>
+      </w:pPr>
+    </w:p>
+    <w:p>
+      <w:pPr>
+        <w:spacing w:after="0"/>
+        <w:rPr>
+          <w:rFonts w:ascii="Times New Roman" w:hAnsi="Times New Roman" w:cs="Times New Roman"/>
+          <w:sz w:val="28"/>
+        </w:rPr>
+      </w:pPr>
     </w:p>
     <w:p>
       <w:pPr>
@@ -60496,6 +64528,95 @@
     </w:lvl>
   </w:abstractNum>
   <w:abstractNum w:abstractNumId="33" w15:restartNumberingAfterBreak="0">
+    <w:nsid w:val="5AF24D72"/>
+    <w:multiLevelType w:val="hybridMultilevel"/>
+    <w:tmpl w:val="CFC2C19C"/>
+    <w:lvl w:ilvl="0" w:tplc="4009000F">
+      <w:start w:val="1"/>
+      <w:numFmt w:val="decimal"/>
+      <w:lvlText w:val="%1."/>
+      <w:lvlJc w:val="left"/>
+      <w:pPr>
+        <w:ind w:left="720" w:hanging="360"/>
+      </w:pPr>
+      <w:rPr>
+        <w:rFonts w:hint="default"/>
+      </w:rPr>
+    </w:lvl>
+    <w:lvl w:ilvl="1" w:tplc="40090019" w:tentative="1">
+      <w:start w:val="1"/>
+      <w:numFmt w:val="lowerLetter"/>
+      <w:lvlText w:val="%2."/>
+      <w:lvlJc w:val="left"/>
+      <w:pPr>
+        <w:ind w:left="1440" w:hanging="360"/>
+      </w:pPr>
+    </w:lvl>
+    <w:lvl w:ilvl="2" w:tplc="4009001B" w:tentative="1">
+      <w:start w:val="1"/>
+      <w:numFmt w:val="lowerRoman"/>
+      <w:lvlText w:val="%3."/>
+      <w:lvlJc w:val="right"/>
+      <w:pPr>
+        <w:ind w:left="2160" w:hanging="180"/>
+      </w:pPr>
+    </w:lvl>
+    <w:lvl w:ilvl="3" w:tplc="4009000F" w:tentative="1">
+      <w:start w:val="1"/>
+      <w:numFmt w:val="decimal"/>
+      <w:lvlText w:val="%4."/>
+      <w:lvlJc w:val="left"/>
+      <w:pPr>
+        <w:ind w:left="2880" w:hanging="360"/>
+      </w:pPr>
+    </w:lvl>
+    <w:lvl w:ilvl="4" w:tplc="40090019" w:tentative="1">
+      <w:start w:val="1"/>
+      <w:numFmt w:val="lowerLetter"/>
+      <w:lvlText w:val="%5."/>
+      <w:lvlJc w:val="left"/>
+      <w:pPr>
+        <w:ind w:left="3600" w:hanging="360"/>
+      </w:pPr>
+    </w:lvl>
+    <w:lvl w:ilvl="5" w:tplc="4009001B" w:tentative="1">
+      <w:start w:val="1"/>
+      <w:numFmt w:val="lowerRoman"/>
+      <w:lvlText w:val="%6."/>
+      <w:lvlJc w:val="right"/>
+      <w:pPr>
+        <w:ind w:left="4320" w:hanging="180"/>
+      </w:pPr>
+    </w:lvl>
+    <w:lvl w:ilvl="6" w:tplc="4009000F" w:tentative="1">
+      <w:start w:val="1"/>
+      <w:numFmt w:val="decimal"/>
+      <w:lvlText w:val="%7."/>
+      <w:lvlJc w:val="left"/>
+      <w:pPr>
+        <w:ind w:left="5040" w:hanging="360"/>
+      </w:pPr>
+    </w:lvl>
+    <w:lvl w:ilvl="7" w:tplc="40090019" w:tentative="1">
+      <w:start w:val="1"/>
+      <w:numFmt w:val="lowerLetter"/>
+      <w:lvlText w:val="%8."/>
+      <w:lvlJc w:val="left"/>
+      <w:pPr>
+        <w:ind w:left="5760" w:hanging="360"/>
+      </w:pPr>
+    </w:lvl>
+    <w:lvl w:ilvl="8" w:tplc="4009001B" w:tentative="1">
+      <w:start w:val="1"/>
+      <w:numFmt w:val="lowerRoman"/>
+      <w:lvlText w:val="%9."/>
+      <w:lvlJc w:val="right"/>
+      <w:pPr>
+        <w:ind w:left="6480" w:hanging="180"/>
+      </w:pPr>
+    </w:lvl>
+  </w:abstractNum>
+  <w:abstractNum w:abstractNumId="34" w15:restartNumberingAfterBreak="0">
     <w:nsid w:val="5C086AEF"/>
     <w:multiLevelType w:val="hybridMultilevel"/>
     <w:tmpl w:val="C35C11DE"/>
@@ -60608,7 +64729,7 @@
       </w:rPr>
     </w:lvl>
   </w:abstractNum>
-  <w:abstractNum w:abstractNumId="34" w15:restartNumberingAfterBreak="0">
+  <w:abstractNum w:abstractNumId="35" w15:restartNumberingAfterBreak="0">
     <w:nsid w:val="5C3521A3"/>
     <w:multiLevelType w:val="hybridMultilevel"/>
     <w:tmpl w:val="2E1A09FC"/>
@@ -60721,7 +64842,7 @@
       </w:rPr>
     </w:lvl>
   </w:abstractNum>
-  <w:abstractNum w:abstractNumId="35" w15:restartNumberingAfterBreak="0">
+  <w:abstractNum w:abstractNumId="36" w15:restartNumberingAfterBreak="0">
     <w:nsid w:val="5DF42640"/>
     <w:multiLevelType w:val="hybridMultilevel"/>
     <w:tmpl w:val="C43E1DB8"/>
@@ -60810,7 +64931,7 @@
       </w:pPr>
     </w:lvl>
   </w:abstractNum>
-  <w:abstractNum w:abstractNumId="36" w15:restartNumberingAfterBreak="0">
+  <w:abstractNum w:abstractNumId="37" w15:restartNumberingAfterBreak="0">
     <w:nsid w:val="632712F7"/>
     <w:multiLevelType w:val="hybridMultilevel"/>
     <w:tmpl w:val="F1FE6066"/>
@@ -60900,7 +65021,7 @@
       </w:pPr>
     </w:lvl>
   </w:abstractNum>
-  <w:abstractNum w:abstractNumId="37" w15:restartNumberingAfterBreak="0">
+  <w:abstractNum w:abstractNumId="38" w15:restartNumberingAfterBreak="0">
     <w:nsid w:val="64F676AC"/>
     <w:multiLevelType w:val="hybridMultilevel"/>
     <w:tmpl w:val="7B2CE622"/>
@@ -60989,7 +65110,7 @@
       </w:pPr>
     </w:lvl>
   </w:abstractNum>
-  <w:abstractNum w:abstractNumId="38" w15:restartNumberingAfterBreak="0">
+  <w:abstractNum w:abstractNumId="39" w15:restartNumberingAfterBreak="0">
     <w:nsid w:val="656C3126"/>
     <w:multiLevelType w:val="hybridMultilevel"/>
     <w:tmpl w:val="2078E15A"/>
@@ -61078,7 +65199,7 @@
       </w:pPr>
     </w:lvl>
   </w:abstractNum>
-  <w:abstractNum w:abstractNumId="39" w15:restartNumberingAfterBreak="0">
+  <w:abstractNum w:abstractNumId="40" w15:restartNumberingAfterBreak="0">
     <w:nsid w:val="67933466"/>
     <w:multiLevelType w:val="hybridMultilevel"/>
     <w:tmpl w:val="0ED45724"/>
@@ -61167,7 +65288,7 @@
       </w:pPr>
     </w:lvl>
   </w:abstractNum>
-  <w:abstractNum w:abstractNumId="40" w15:restartNumberingAfterBreak="0">
+  <w:abstractNum w:abstractNumId="41" w15:restartNumberingAfterBreak="0">
     <w:nsid w:val="68D338A5"/>
     <w:multiLevelType w:val="hybridMultilevel"/>
     <w:tmpl w:val="50CAD3B8"/>
@@ -61280,7 +65401,7 @@
       </w:rPr>
     </w:lvl>
   </w:abstractNum>
-  <w:abstractNum w:abstractNumId="41" w15:restartNumberingAfterBreak="0">
+  <w:abstractNum w:abstractNumId="42" w15:restartNumberingAfterBreak="0">
     <w:nsid w:val="697B60F5"/>
     <w:multiLevelType w:val="hybridMultilevel"/>
     <w:tmpl w:val="840C463C"/>
@@ -61369,7 +65490,7 @@
       </w:pPr>
     </w:lvl>
   </w:abstractNum>
-  <w:abstractNum w:abstractNumId="42" w15:restartNumberingAfterBreak="0">
+  <w:abstractNum w:abstractNumId="43" w15:restartNumberingAfterBreak="0">
     <w:nsid w:val="6CB4071A"/>
     <w:multiLevelType w:val="hybridMultilevel"/>
     <w:tmpl w:val="0A3E4FD4"/>
@@ -61458,7 +65579,7 @@
       </w:pPr>
     </w:lvl>
   </w:abstractNum>
-  <w:abstractNum w:abstractNumId="43" w15:restartNumberingAfterBreak="0">
+  <w:abstractNum w:abstractNumId="44" w15:restartNumberingAfterBreak="0">
     <w:nsid w:val="73A603F9"/>
     <w:multiLevelType w:val="hybridMultilevel"/>
     <w:tmpl w:val="C9DA3F9C"/>
@@ -61547,7 +65668,7 @@
       </w:pPr>
     </w:lvl>
   </w:abstractNum>
-  <w:abstractNum w:abstractNumId="44" w15:restartNumberingAfterBreak="0">
+  <w:abstractNum w:abstractNumId="45" w15:restartNumberingAfterBreak="0">
     <w:nsid w:val="75D70F61"/>
     <w:multiLevelType w:val="hybridMultilevel"/>
     <w:tmpl w:val="F25A2B5E"/>
@@ -61636,7 +65757,7 @@
       </w:pPr>
     </w:lvl>
   </w:abstractNum>
-  <w:abstractNum w:abstractNumId="45" w15:restartNumberingAfterBreak="0">
+  <w:abstractNum w:abstractNumId="46" w15:restartNumberingAfterBreak="0">
     <w:nsid w:val="7A5C7E44"/>
     <w:multiLevelType w:val="hybridMultilevel"/>
     <w:tmpl w:val="D682BB6E"/>
@@ -61725,7 +65846,7 @@
       </w:pPr>
     </w:lvl>
   </w:abstractNum>
-  <w:abstractNum w:abstractNumId="46" w15:restartNumberingAfterBreak="0">
+  <w:abstractNum w:abstractNumId="47" w15:restartNumberingAfterBreak="0">
     <w:nsid w:val="7A7079AC"/>
     <w:multiLevelType w:val="hybridMultilevel"/>
     <w:tmpl w:val="BFFCB128"/>
@@ -61814,7 +65935,7 @@
       </w:pPr>
     </w:lvl>
   </w:abstractNum>
-  <w:abstractNum w:abstractNumId="47" w15:restartNumberingAfterBreak="0">
+  <w:abstractNum w:abstractNumId="48" w15:restartNumberingAfterBreak="0">
     <w:nsid w:val="7A93241A"/>
     <w:multiLevelType w:val="hybridMultilevel"/>
     <w:tmpl w:val="50403AE0"/>
@@ -61907,7 +66028,7 @@
     <w:abstractNumId w:val="15"/>
   </w:num>
   <w:num w:numId="2">
-    <w:abstractNumId w:val="39"/>
+    <w:abstractNumId w:val="40"/>
   </w:num>
   <w:num w:numId="3">
     <w:abstractNumId w:val="20"/>
@@ -61919,13 +66040,13 @@
     <w:abstractNumId w:val="24"/>
   </w:num>
   <w:num w:numId="6">
-    <w:abstractNumId w:val="37"/>
+    <w:abstractNumId w:val="38"/>
   </w:num>
   <w:num w:numId="7">
     <w:abstractNumId w:val="30"/>
   </w:num>
   <w:num w:numId="8">
-    <w:abstractNumId w:val="45"/>
+    <w:abstractNumId w:val="46"/>
   </w:num>
   <w:num w:numId="9">
     <w:abstractNumId w:val="10"/>
@@ -61955,13 +66076,13 @@
     <w:abstractNumId w:val="11"/>
   </w:num>
   <w:num w:numId="18">
-    <w:abstractNumId w:val="40"/>
+    <w:abstractNumId w:val="41"/>
   </w:num>
   <w:num w:numId="19">
     <w:abstractNumId w:val="7"/>
   </w:num>
   <w:num w:numId="20">
-    <w:abstractNumId w:val="44"/>
+    <w:abstractNumId w:val="45"/>
   </w:num>
   <w:num w:numId="21">
     <w:abstractNumId w:val="17"/>
@@ -61976,28 +66097,28 @@
     <w:abstractNumId w:val="25"/>
   </w:num>
   <w:num w:numId="25">
-    <w:abstractNumId w:val="41"/>
+    <w:abstractNumId w:val="42"/>
   </w:num>
   <w:num w:numId="26">
-    <w:abstractNumId w:val="42"/>
+    <w:abstractNumId w:val="43"/>
   </w:num>
   <w:num w:numId="27">
-    <w:abstractNumId w:val="46"/>
+    <w:abstractNumId w:val="47"/>
   </w:num>
   <w:num w:numId="28">
     <w:abstractNumId w:val="0"/>
   </w:num>
   <w:num w:numId="29">
-    <w:abstractNumId w:val="33"/>
+    <w:abstractNumId w:val="34"/>
   </w:num>
   <w:num w:numId="30">
-    <w:abstractNumId w:val="34"/>
+    <w:abstractNumId w:val="35"/>
   </w:num>
   <w:num w:numId="31">
     <w:abstractNumId w:val="16"/>
   </w:num>
   <w:num w:numId="32">
-    <w:abstractNumId w:val="47"/>
+    <w:abstractNumId w:val="48"/>
   </w:num>
   <w:num w:numId="33">
     <w:abstractNumId w:val="4"/>
@@ -62012,22 +66133,22 @@
     <w:abstractNumId w:val="2"/>
   </w:num>
   <w:num w:numId="37">
-    <w:abstractNumId w:val="36"/>
+    <w:abstractNumId w:val="37"/>
   </w:num>
   <w:num w:numId="38">
     <w:abstractNumId w:val="28"/>
   </w:num>
   <w:num w:numId="39">
-    <w:abstractNumId w:val="43"/>
+    <w:abstractNumId w:val="44"/>
   </w:num>
   <w:num w:numId="40">
-    <w:abstractNumId w:val="38"/>
+    <w:abstractNumId w:val="39"/>
   </w:num>
   <w:num w:numId="41">
     <w:abstractNumId w:val="29"/>
   </w:num>
   <w:num w:numId="42">
-    <w:abstractNumId w:val="35"/>
+    <w:abstractNumId w:val="36"/>
   </w:num>
   <w:num w:numId="43">
     <w:abstractNumId w:val="22"/>
@@ -62046,6 +66167,9 @@
   </w:num>
   <w:num w:numId="48">
     <w:abstractNumId w:val="3"/>
+  </w:num>
+  <w:num w:numId="49">
+    <w:abstractNumId w:val="33"/>
   </w:num>
 </w:numbering>
 </file>

</xml_diff>